<commit_message>
Changed the linear boundary condition to 2nd order
</commit_message>
<xml_diff>
--- a/Assignment Report.docx
+++ b/Assignment Report.docx
@@ -7794,32 +7794,20 @@
         <w:rPr>
           <w:rFonts w:eastAsiaTheme="minorEastAsia"/>
         </w:rPr>
-        <w:t xml:space="preserve"> with a one-sided scheme.</w:t>
+        <w:t xml:space="preserve"> with a one-sided </w:t>
       </w:r>
       <w:r>
         <w:rPr>
           <w:rFonts w:eastAsiaTheme="minorEastAsia"/>
         </w:rPr>
-        <w:t xml:space="preserve"> In this case </w:t>
-      </w:r>
-      <w:r>
-        <w:rPr>
-          <w:rFonts w:eastAsiaTheme="minorEastAsia"/>
-        </w:rPr>
-        <w:t xml:space="preserve">a </w:t>
-      </w:r>
-      <w:r>
-        <w:rPr>
-          <w:rFonts w:eastAsiaTheme="minorEastAsia"/>
-        </w:rPr>
-        <w:t>1</w:t>
+        <w:t>2</w:t>
       </w:r>
       <w:r>
         <w:rPr>
           <w:rFonts w:eastAsiaTheme="minorEastAsia"/>
           <w:vertAlign w:val="superscript"/>
         </w:rPr>
-        <w:t>st</w:t>
+        <w:t>nd</w:t>
       </w:r>
       <w:r>
         <w:rPr>
@@ -7831,13 +7819,13 @@
         <w:rPr>
           <w:rFonts w:eastAsiaTheme="minorEastAsia"/>
         </w:rPr>
-        <w:t>is used</w:t>
+        <w:t>scheme</w:t>
       </w:r>
       <w:r>
         <w:rPr>
           <w:rFonts w:eastAsiaTheme="minorEastAsia"/>
         </w:rPr>
-        <w:t>,</w:t>
+        <w:t>:</w:t>
       </w:r>
     </w:p>
     <w:tbl>
@@ -7970,6 +7958,44 @@
                     </m:ctrlPr>
                   </m:fPr>
                   <m:num>
+                    <m:r>
+                      <w:rPr>
+                        <w:rFonts w:ascii="Latin Modern Math" w:hAnsi="Latin Modern Math"/>
+                      </w:rPr>
+                      <m:t>-</m:t>
+                    </m:r>
+                    <m:sSub>
+                      <m:sSubPr>
+                        <m:ctrlPr>
+                          <w:rPr>
+                            <w:rFonts w:ascii="Latin Modern Math" w:hAnsi="Latin Modern Math"/>
+                            <w:i/>
+                          </w:rPr>
+                        </m:ctrlPr>
+                      </m:sSubPr>
+                      <m:e>
+                        <m:r>
+                          <w:rPr>
+                            <w:rFonts w:ascii="Latin Modern Math" w:hAnsi="Latin Modern Math"/>
+                          </w:rPr>
+                          <m:t>ϕ</m:t>
+                        </m:r>
+                      </m:e>
+                      <m:sub>
+                        <m:r>
+                          <w:rPr>
+                            <w:rFonts w:ascii="Latin Modern Math" w:hAnsi="Latin Modern Math"/>
+                          </w:rPr>
+                          <m:t>2</m:t>
+                        </m:r>
+                      </m:sub>
+                    </m:sSub>
+                    <m:r>
+                      <w:rPr>
+                        <w:rFonts w:ascii="Latin Modern Math" w:hAnsi="Latin Modern Math"/>
+                      </w:rPr>
+                      <m:t>+9</m:t>
+                    </m:r>
                     <m:sSub>
                       <m:sSubPr>
                         <m:ctrlPr>
@@ -8016,6 +8042,12 @@
                           <w:rPr>
                             <w:rFonts w:ascii="Latin Modern Math" w:hAnsi="Latin Modern Math"/>
                           </w:rPr>
+                          <m:t>8</m:t>
+                        </m:r>
+                        <m:r>
+                          <w:rPr>
+                            <w:rFonts w:ascii="Latin Modern Math" w:hAnsi="Latin Modern Math"/>
+                          </w:rPr>
                           <m:t>ϕ</m:t>
                         </m:r>
                       </m:e>
@@ -8037,13 +8069,22 @@
                       <w:rPr>
                         <w:rFonts w:ascii="Latin Modern Math" w:hAnsi="Latin Modern Math"/>
                       </w:rPr>
+                      <m:t>3</m:t>
+                    </m:r>
+                    <m:r>
+                      <m:rPr>
+                        <m:sty m:val="p"/>
+                      </m:rPr>
+                      <w:rPr>
+                        <w:rFonts w:ascii="Latin Modern Math" w:hAnsi="Latin Modern Math"/>
+                      </w:rPr>
                       <m:t>Δ</m:t>
                     </m:r>
                     <m:r>
                       <w:rPr>
                         <w:rFonts w:ascii="Latin Modern Math" w:hAnsi="Latin Modern Math"/>
                       </w:rPr>
-                      <m:t>x/2</m:t>
+                      <m:t>x</m:t>
                     </m:r>
                   </m:den>
                 </m:f>
@@ -8253,6 +8294,12 @@
                           <w:rPr>
                             <w:rFonts w:ascii="Latin Modern Math" w:hAnsi="Latin Modern Math"/>
                           </w:rPr>
+                          <m:t>8</m:t>
+                        </m:r>
+                        <m:r>
+                          <w:rPr>
+                            <w:rFonts w:ascii="Latin Modern Math" w:hAnsi="Latin Modern Math"/>
+                          </w:rPr>
                           <m:t>ϕ</m:t>
                         </m:r>
                       </m:e>
@@ -8270,6 +8317,44 @@
                         <w:rFonts w:ascii="Latin Modern Math" w:hAnsi="Latin Modern Math"/>
                       </w:rPr>
                       <m:t>-</m:t>
+                    </m:r>
+                    <m:sSub>
+                      <m:sSubPr>
+                        <m:ctrlPr>
+                          <w:rPr>
+                            <w:rFonts w:ascii="Latin Modern Math" w:hAnsi="Latin Modern Math"/>
+                            <w:i/>
+                          </w:rPr>
+                        </m:ctrlPr>
+                      </m:sSubPr>
+                      <m:e>
+                        <m:r>
+                          <w:rPr>
+                            <w:rFonts w:ascii="Latin Modern Math" w:hAnsi="Latin Modern Math"/>
+                          </w:rPr>
+                          <m:t>9</m:t>
+                        </m:r>
+                        <m:r>
+                          <w:rPr>
+                            <w:rFonts w:ascii="Latin Modern Math" w:hAnsi="Latin Modern Math"/>
+                          </w:rPr>
+                          <m:t>ϕ</m:t>
+                        </m:r>
+                      </m:e>
+                      <m:sub>
+                        <m:r>
+                          <w:rPr>
+                            <w:rFonts w:ascii="Latin Modern Math" w:hAnsi="Latin Modern Math"/>
+                          </w:rPr>
+                          <m:t>N</m:t>
+                        </m:r>
+                      </m:sub>
+                    </m:sSub>
+                    <m:r>
+                      <w:rPr>
+                        <w:rFonts w:ascii="Latin Modern Math" w:hAnsi="Latin Modern Math"/>
+                      </w:rPr>
+                      <m:t>+</m:t>
                     </m:r>
                     <m:sSub>
                       <m:sSubPr>
@@ -8293,7 +8378,7 @@
                           <w:rPr>
                             <w:rFonts w:ascii="Latin Modern Math" w:hAnsi="Latin Modern Math"/>
                           </w:rPr>
-                          <m:t>N</m:t>
+                          <m:t>N-1</m:t>
                         </m:r>
                       </m:sub>
                     </m:sSub>
@@ -8306,13 +8391,22 @@
                       <w:rPr>
                         <w:rFonts w:ascii="Latin Modern Math" w:hAnsi="Latin Modern Math"/>
                       </w:rPr>
+                      <m:t>3</m:t>
+                    </m:r>
+                    <m:r>
+                      <m:rPr>
+                        <m:sty m:val="p"/>
+                      </m:rPr>
+                      <w:rPr>
+                        <w:rFonts w:ascii="Latin Modern Math" w:hAnsi="Latin Modern Math"/>
+                      </w:rPr>
                       <m:t>Δ</m:t>
                     </m:r>
                     <m:r>
                       <w:rPr>
                         <w:rFonts w:ascii="Latin Modern Math" w:hAnsi="Latin Modern Math"/>
                       </w:rPr>
-                      <m:t>x/2</m:t>
+                      <m:t>x</m:t>
                     </m:r>
                   </m:den>
                 </m:f>
@@ -8392,13 +8486,42 @@
                   <w:rPr>
                     <w:rFonts w:ascii="Latin Modern Math" w:hAnsi="Latin Modern Math"/>
                   </w:rPr>
-                  <m:t>Same as (5)</m:t>
+                  <m:t>Same as</m:t>
                 </m:r>
+                <m:r>
+                  <m:rPr>
+                    <m:sty m:val="p"/>
+                  </m:rPr>
+                  <w:rPr>
+                    <w:rFonts w:ascii="Latin Modern Math" w:hAnsi="Latin Modern Math"/>
+                  </w:rPr>
+                  <m:t xml:space="preserve"> </m:t>
+                </m:r>
+                <m:d>
+                  <m:dPr>
+                    <m:ctrlPr>
+                      <w:rPr>
+                        <w:rFonts w:ascii="Latin Modern Math" w:hAnsi="Latin Modern Math"/>
+                      </w:rPr>
+                    </m:ctrlPr>
+                  </m:dPr>
+                  <m:e>
+                    <m:r>
+                      <m:rPr>
+                        <m:sty m:val="p"/>
+                      </m:rPr>
+                      <w:rPr>
+                        <w:rFonts w:ascii="Latin Modern Math" w:hAnsi="Latin Modern Math"/>
+                      </w:rPr>
+                      <m:t>5</m:t>
+                    </m:r>
+                  </m:e>
+                </m:d>
                 <m:r>
                   <w:rPr>
                     <w:rFonts w:ascii="Latin Modern Math" w:hAnsi="Latin Modern Math"/>
                   </w:rPr>
-                  <m:t>,</m:t>
+                  <m:t>.</m:t>
                 </m:r>
               </m:oMath>
             </m:oMathPara>
@@ -8502,9 +8625,9 @@
         <w:tblLook w:val="04A0" w:firstRow="1" w:lastRow="0" w:firstColumn="1" w:lastColumn="0" w:noHBand="0" w:noVBand="1"/>
       </w:tblPr>
       <w:tblGrid>
-        <w:gridCol w:w="841"/>
-        <w:gridCol w:w="7956"/>
-        <w:gridCol w:w="841"/>
+        <w:gridCol w:w="692"/>
+        <w:gridCol w:w="8183"/>
+        <w:gridCol w:w="763"/>
       </w:tblGrid>
       <w:tr>
         <w:tc>
@@ -8615,7 +8738,16 @@
                                 <w:rPr>
                                   <w:rFonts w:ascii="Latin Modern Math" w:eastAsiaTheme="minorEastAsia" w:hAnsi="Latin Modern Math"/>
                                 </w:rPr>
-                                <m:t>3Γ</m:t>
+                                <m:t>4</m:t>
+                              </m:r>
+                              <m:r>
+                                <m:rPr>
+                                  <m:sty m:val="p"/>
+                                </m:rPr>
+                                <w:rPr>
+                                  <w:rFonts w:ascii="Latin Modern Math" w:eastAsiaTheme="minorEastAsia" w:hAnsi="Latin Modern Math"/>
+                                </w:rPr>
+                                <m:t>Γ</m:t>
                               </m:r>
                             </m:num>
                             <m:den>
@@ -8729,10 +8861,28 @@
                                 <w:rPr>
                                   <w:rFonts w:ascii="Latin Modern Math" w:eastAsiaTheme="minorEastAsia" w:hAnsi="Latin Modern Math"/>
                                 </w:rPr>
+                                <m:t>4</m:t>
+                              </m:r>
+                              <m:r>
+                                <m:rPr>
+                                  <m:sty m:val="p"/>
+                                </m:rPr>
+                                <w:rPr>
+                                  <w:rFonts w:ascii="Latin Modern Math" w:eastAsiaTheme="minorEastAsia" w:hAnsi="Latin Modern Math"/>
+                                </w:rPr>
                                 <m:t>Γ</m:t>
                               </m:r>
                             </m:num>
                             <m:den>
+                              <m:r>
+                                <m:rPr>
+                                  <m:sty m:val="p"/>
+                                </m:rPr>
+                                <w:rPr>
+                                  <w:rFonts w:ascii="Latin Modern Math" w:eastAsiaTheme="minorEastAsia" w:hAnsi="Latin Modern Math"/>
+                                </w:rPr>
+                                <m:t>3</m:t>
+                              </m:r>
                               <m:r>
                                 <m:rPr>
                                   <m:sty m:val="p"/>
@@ -8798,7 +8948,13 @@
                             <w:rPr>
                               <w:rFonts w:ascii="Latin Modern Math" w:eastAsiaTheme="minorEastAsia" w:hAnsi="Latin Modern Math"/>
                             </w:rPr>
-                            <m:t>ρu+</m:t>
+                            <m:t>ρu</m:t>
+                          </m:r>
+                          <m:r>
+                            <w:rPr>
+                              <w:rFonts w:ascii="Latin Modern Math" w:eastAsiaTheme="minorEastAsia" w:hAnsi="Latin Modern Math"/>
+                            </w:rPr>
+                            <m:t>+</m:t>
                           </m:r>
                           <m:f>
                             <m:fPr>
@@ -8817,10 +8973,28 @@
                                 <w:rPr>
                                   <w:rFonts w:ascii="Latin Modern Math" w:eastAsiaTheme="minorEastAsia" w:hAnsi="Latin Modern Math"/>
                                 </w:rPr>
-                                <m:t>2Γ</m:t>
+                                <m:t>8</m:t>
+                              </m:r>
+                              <m:r>
+                                <m:rPr>
+                                  <m:sty m:val="p"/>
+                                </m:rPr>
+                                <w:rPr>
+                                  <w:rFonts w:ascii="Latin Modern Math" w:eastAsiaTheme="minorEastAsia" w:hAnsi="Latin Modern Math"/>
+                                </w:rPr>
+                                <m:t>Γ</m:t>
                               </m:r>
                             </m:num>
                             <m:den>
+                              <m:r>
+                                <m:rPr>
+                                  <m:sty m:val="p"/>
+                                </m:rPr>
+                                <w:rPr>
+                                  <w:rFonts w:ascii="Latin Modern Math" w:eastAsiaTheme="minorEastAsia" w:hAnsi="Latin Modern Math"/>
+                                </w:rPr>
+                                <m:t>3</m:t>
+                              </m:r>
                               <m:r>
                                 <m:rPr>
                                   <m:sty m:val="p"/>
@@ -9309,9 +9483,9 @@
         <w:tblLook w:val="04A0" w:firstRow="1" w:lastRow="0" w:firstColumn="1" w:lastColumn="0" w:noHBand="0" w:noVBand="1"/>
       </w:tblPr>
       <w:tblGrid>
-        <w:gridCol w:w="131"/>
-        <w:gridCol w:w="9041"/>
-        <w:gridCol w:w="466"/>
+        <w:gridCol w:w="16"/>
+        <w:gridCol w:w="9217"/>
+        <w:gridCol w:w="405"/>
       </w:tblGrid>
       <w:tr>
         <w:tc>
@@ -9428,10 +9602,28 @@
                                 <w:rPr>
                                   <w:rFonts w:ascii="Latin Modern Math" w:eastAsiaTheme="minorEastAsia" w:hAnsi="Latin Modern Math"/>
                                 </w:rPr>
+                                <m:t>4</m:t>
+                              </m:r>
+                              <m:r>
+                                <m:rPr>
+                                  <m:sty m:val="p"/>
+                                </m:rPr>
+                                <w:rPr>
+                                  <w:rFonts w:ascii="Latin Modern Math" w:eastAsiaTheme="minorEastAsia" w:hAnsi="Latin Modern Math"/>
+                                </w:rPr>
                                 <m:t>Γ</m:t>
                               </m:r>
                             </m:num>
                             <m:den>
+                              <m:r>
+                                <m:rPr>
+                                  <m:sty m:val="p"/>
+                                </m:rPr>
+                                <w:rPr>
+                                  <w:rFonts w:ascii="Latin Modern Math" w:eastAsiaTheme="minorEastAsia" w:hAnsi="Latin Modern Math"/>
+                                </w:rPr>
+                                <m:t>3</m:t>
+                              </m:r>
                               <m:r>
                                 <m:rPr>
                                   <m:sty m:val="p"/>
@@ -9548,7 +9740,16 @@
                                 <w:rPr>
                                   <w:rFonts w:ascii="Latin Modern Math" w:eastAsiaTheme="minorEastAsia" w:hAnsi="Latin Modern Math"/>
                                 </w:rPr>
-                                <m:t>3Γ</m:t>
+                                <m:t>4</m:t>
+                              </m:r>
+                              <m:r>
+                                <m:rPr>
+                                  <m:sty m:val="p"/>
+                                </m:rPr>
+                                <w:rPr>
+                                  <w:rFonts w:ascii="Latin Modern Math" w:eastAsiaTheme="minorEastAsia" w:hAnsi="Latin Modern Math"/>
+                                </w:rPr>
+                                <m:t>Γ</m:t>
                               </m:r>
                             </m:num>
                             <m:den>
@@ -9636,10 +9837,28 @@
                                 <w:rPr>
                                   <w:rFonts w:ascii="Latin Modern Math" w:eastAsiaTheme="minorEastAsia" w:hAnsi="Latin Modern Math"/>
                                 </w:rPr>
-                                <m:t>2Γ</m:t>
+                                <m:t>8</m:t>
+                              </m:r>
+                              <m:r>
+                                <m:rPr>
+                                  <m:sty m:val="p"/>
+                                </m:rPr>
+                                <w:rPr>
+                                  <w:rFonts w:ascii="Latin Modern Math" w:eastAsiaTheme="minorEastAsia" w:hAnsi="Latin Modern Math"/>
+                                </w:rPr>
+                                <m:t>Γ</m:t>
                               </m:r>
                             </m:num>
                             <m:den>
+                              <m:r>
+                                <m:rPr>
+                                  <m:sty m:val="p"/>
+                                </m:rPr>
+                                <w:rPr>
+                                  <w:rFonts w:ascii="Latin Modern Math" w:eastAsiaTheme="minorEastAsia" w:hAnsi="Latin Modern Math"/>
+                                </w:rPr>
+                                <m:t>3</m:t>
+                              </m:r>
                               <m:r>
                                 <m:rPr>
                                   <m:sty m:val="p"/>
@@ -10537,7 +10756,13 @@
                           <w:rPr>
                             <w:rFonts w:ascii="Latin Modern Math" w:hAnsi="Latin Modern Math"/>
                           </w:rPr>
-                          <m:t>+3</m:t>
+                          <m:t>+</m:t>
+                        </m:r>
+                        <m:r>
+                          <w:rPr>
+                            <w:rFonts w:ascii="Latin Modern Math" w:hAnsi="Latin Modern Math"/>
+                          </w:rPr>
+                          <m:t>4</m:t>
                         </m:r>
                         <m:sSup>
                           <m:sSupPr>
@@ -10767,6 +10992,17 @@
                   </w:rPr>
                   <m:t xml:space="preserve">,    </m:t>
                 </m:r>
+              </m:oMath>
+            </m:oMathPara>
+          </w:p>
+          <w:p>
+            <w:pPr>
+              <w:rPr>
+                <w:rFonts w:eastAsiaTheme="minorEastAsia"/>
+              </w:rPr>
+            </w:pPr>
+            <m:oMathPara>
+              <m:oMath>
                 <m:sSubSup>
                   <m:sSubSupPr>
                     <m:ctrlPr>
@@ -10819,96 +11055,288 @@
                   </w:rPr>
                   <m:t>≜</m:t>
                 </m:r>
-                <m:sSubSup>
-                  <m:sSubSupPr>
+                <m:d>
+                  <m:dPr>
+                    <m:begChr m:val="{"/>
+                    <m:endChr m:val=""/>
                     <m:ctrlPr>
                       <w:rPr>
                         <w:rFonts w:ascii="Latin Modern Math" w:hAnsi="Latin Modern Math"/>
                         <w:i/>
                       </w:rPr>
                     </m:ctrlPr>
-                  </m:sSubSupPr>
+                  </m:dPr>
                   <m:e>
-                    <m:r>
-                      <w:rPr>
-                        <w:rFonts w:ascii="Latin Modern Math" w:hAnsi="Latin Modern Math"/>
-                      </w:rPr>
-                      <m:t>A</m:t>
-                    </m:r>
-                  </m:e>
-                  <m:sub>
-                    <m:r>
-                      <w:rPr>
-                        <w:rFonts w:ascii="Latin Modern Math" w:hAnsi="Latin Modern Math"/>
-                      </w:rPr>
-                      <m:t>E</m:t>
-                    </m:r>
-                  </m:sub>
-                  <m:sup>
-                    <m:d>
-                      <m:dPr>
+                    <m:eqArr>
+                      <m:eqArrPr>
                         <m:ctrlPr>
                           <w:rPr>
                             <w:rFonts w:ascii="Latin Modern Math" w:hAnsi="Latin Modern Math"/>
                             <w:i/>
                           </w:rPr>
                         </m:ctrlPr>
-                      </m:dPr>
+                      </m:eqArrPr>
                       <m:e>
+                        <m:sSubSup>
+                          <m:sSubSupPr>
+                            <m:ctrlPr>
+                              <w:rPr>
+                                <w:rFonts w:ascii="Latin Modern Math" w:hAnsi="Latin Modern Math"/>
+                                <w:i/>
+                              </w:rPr>
+                            </m:ctrlPr>
+                          </m:sSubSupPr>
+                          <m:e>
+                            <m:r>
+                              <w:rPr>
+                                <w:rFonts w:ascii="Latin Modern Math" w:hAnsi="Latin Modern Math"/>
+                              </w:rPr>
+                              <m:t>A</m:t>
+                            </m:r>
+                          </m:e>
+                          <m:sub>
+                            <m:r>
+                              <w:rPr>
+                                <w:rFonts w:ascii="Latin Modern Math" w:hAnsi="Latin Modern Math"/>
+                              </w:rPr>
+                              <m:t>E</m:t>
+                            </m:r>
+                          </m:sub>
+                          <m:sup>
+                            <m:d>
+                              <m:dPr>
+                                <m:ctrlPr>
+                                  <w:rPr>
+                                    <w:rFonts w:ascii="Latin Modern Math" w:hAnsi="Latin Modern Math"/>
+                                    <w:i/>
+                                  </w:rPr>
+                                </m:ctrlPr>
+                              </m:dPr>
+                              <m:e>
+                                <m:r>
+                                  <w:rPr>
+                                    <w:rFonts w:ascii="Latin Modern Math" w:hAnsi="Latin Modern Math"/>
+                                  </w:rPr>
+                                  <m:t>c</m:t>
+                                </m:r>
+                              </m:e>
+                            </m:d>
+                          </m:sup>
+                        </m:sSubSup>
+                        <m:r>
+                          <w:rPr>
+                            <w:rFonts w:ascii="Latin Modern Math" w:eastAsiaTheme="minorEastAsia" w:hAnsi="Latin Modern Math"/>
+                          </w:rPr>
+                          <m:t>-</m:t>
+                        </m:r>
+                        <m:sSup>
+                          <m:sSupPr>
+                            <m:ctrlPr>
+                              <w:rPr>
+                                <w:rFonts w:ascii="Latin Modern Math" w:hAnsi="Latin Modern Math"/>
+                                <w:i/>
+                              </w:rPr>
+                            </m:ctrlPr>
+                          </m:sSupPr>
+                          <m:e>
+                            <m:f>
+                              <m:fPr>
+                                <m:ctrlPr>
+                                  <w:rPr>
+                                    <w:rFonts w:ascii="Latin Modern Math" w:hAnsi="Latin Modern Math"/>
+                                    <w:i/>
+                                  </w:rPr>
+                                </m:ctrlPr>
+                              </m:fPr>
+                              <m:num>
+                                <m:r>
+                                  <w:rPr>
+                                    <w:rFonts w:ascii="Latin Modern Math" w:hAnsi="Latin Modern Math"/>
+                                  </w:rPr>
+                                  <m:t>4</m:t>
+                                </m:r>
+                              </m:num>
+                              <m:den>
+                                <m:r>
+                                  <w:rPr>
+                                    <w:rFonts w:ascii="Latin Modern Math" w:hAnsi="Latin Modern Math"/>
+                                  </w:rPr>
+                                  <m:t>3</m:t>
+                                </m:r>
+                              </m:den>
+                            </m:f>
+                            <m:r>
+                              <w:rPr>
+                                <w:rFonts w:ascii="Latin Modern Math" w:hAnsi="Latin Modern Math"/>
+                              </w:rPr>
+                              <m:t>A</m:t>
+                            </m:r>
+                          </m:e>
+                          <m:sup>
+                            <m:d>
+                              <m:dPr>
+                                <m:ctrlPr>
+                                  <w:rPr>
+                                    <w:rFonts w:ascii="Latin Modern Math" w:hAnsi="Latin Modern Math"/>
+                                    <w:i/>
+                                  </w:rPr>
+                                </m:ctrlPr>
+                              </m:dPr>
+                              <m:e>
+                                <m:r>
+                                  <w:rPr>
+                                    <w:rFonts w:ascii="Latin Modern Math" w:hAnsi="Latin Modern Math"/>
+                                  </w:rPr>
+                                  <m:t>d</m:t>
+                                </m:r>
+                              </m:e>
+                            </m:d>
+                          </m:sup>
+                        </m:sSup>
                         <m:r>
                           <w:rPr>
                             <w:rFonts w:ascii="Latin Modern Math" w:hAnsi="Latin Modern Math"/>
                           </w:rPr>
-                          <m:t>c</m:t>
+                          <m:t>,</m:t>
                         </m:r>
-                      </m:e>
-                    </m:d>
-                  </m:sup>
-                </m:sSubSup>
-                <m:r>
-                  <w:rPr>
-                    <w:rFonts w:ascii="Latin Modern Math" w:eastAsiaTheme="minorEastAsia" w:hAnsi="Latin Modern Math"/>
-                  </w:rPr>
-                  <m:t>-</m:t>
-                </m:r>
-                <m:sSup>
-                  <m:sSupPr>
-                    <m:ctrlPr>
-                      <w:rPr>
-                        <w:rFonts w:ascii="Latin Modern Math" w:hAnsi="Latin Modern Math"/>
-                        <w:i/>
-                      </w:rPr>
-                    </m:ctrlPr>
-                  </m:sSupPr>
-                  <m:e>
-                    <m:r>
-                      <w:rPr>
-                        <w:rFonts w:ascii="Latin Modern Math" w:hAnsi="Latin Modern Math"/>
-                      </w:rPr>
-                      <m:t>A</m:t>
-                    </m:r>
-                  </m:e>
-                  <m:sup>
-                    <m:d>
-                      <m:dPr>
-                        <m:ctrlPr>
-                          <w:rPr>
-                            <w:rFonts w:ascii="Latin Modern Math" w:hAnsi="Latin Modern Math"/>
-                            <w:i/>
-                          </w:rPr>
-                        </m:ctrlPr>
-                      </m:dPr>
-                      <m:e>
                         <m:r>
                           <w:rPr>
                             <w:rFonts w:ascii="Latin Modern Math" w:hAnsi="Latin Modern Math"/>
                           </w:rPr>
-                          <m:t>d</m:t>
+                          <m:t xml:space="preserve"> </m:t>
+                        </m:r>
+                        <m:r>
+                          <w:rPr>
+                            <w:rFonts w:ascii="Latin Modern Math" w:hAnsi="Latin Modern Math"/>
+                          </w:rPr>
+                          <m:t xml:space="preserve"> </m:t>
+                        </m:r>
+                        <m:r>
+                          <m:rPr>
+                            <m:sty m:val="p"/>
+                          </m:rPr>
+                          <w:rPr>
+                            <w:rFonts w:ascii="Latin Modern Math" w:hAnsi="Latin Modern Math"/>
+                          </w:rPr>
+                          <m:t>for CDS</m:t>
                         </m:r>
                       </m:e>
-                    </m:d>
-                  </m:sup>
-                </m:sSup>
+                      <m:e>
+                        <m:sSubSup>
+                          <m:sSubSupPr>
+                            <m:ctrlPr>
+                              <w:rPr>
+                                <w:rFonts w:ascii="Latin Modern Math" w:hAnsi="Latin Modern Math"/>
+                                <w:i/>
+                              </w:rPr>
+                            </m:ctrlPr>
+                          </m:sSubSupPr>
+                          <m:e>
+                            <m:r>
+                              <w:rPr>
+                                <w:rFonts w:ascii="Latin Modern Math" w:hAnsi="Latin Modern Math"/>
+                              </w:rPr>
+                              <m:t>A</m:t>
+                            </m:r>
+                          </m:e>
+                          <m:sub>
+                            <m:r>
+                              <w:rPr>
+                                <w:rFonts w:ascii="Latin Modern Math" w:hAnsi="Latin Modern Math"/>
+                              </w:rPr>
+                              <m:t>E</m:t>
+                            </m:r>
+                          </m:sub>
+                          <m:sup>
+                            <m:d>
+                              <m:dPr>
+                                <m:ctrlPr>
+                                  <w:rPr>
+                                    <w:rFonts w:ascii="Latin Modern Math" w:hAnsi="Latin Modern Math"/>
+                                    <w:i/>
+                                  </w:rPr>
+                                </m:ctrlPr>
+                              </m:dPr>
+                              <m:e>
+                                <m:r>
+                                  <w:rPr>
+                                    <w:rFonts w:ascii="Latin Modern Math" w:hAnsi="Latin Modern Math"/>
+                                  </w:rPr>
+                                  <m:t>c</m:t>
+                                </m:r>
+                              </m:e>
+                            </m:d>
+                          </m:sup>
+                        </m:sSubSup>
+                        <m:r>
+                          <w:rPr>
+                            <w:rFonts w:ascii="Latin Modern Math" w:eastAsiaTheme="minorEastAsia" w:hAnsi="Latin Modern Math"/>
+                          </w:rPr>
+                          <m:t>-</m:t>
+                        </m:r>
+                        <m:sSup>
+                          <m:sSupPr>
+                            <m:ctrlPr>
+                              <w:rPr>
+                                <w:rFonts w:ascii="Latin Modern Math" w:hAnsi="Latin Modern Math"/>
+                                <w:i/>
+                              </w:rPr>
+                            </m:ctrlPr>
+                          </m:sSupPr>
+                          <m:e>
+                            <m:r>
+                              <w:rPr>
+                                <w:rFonts w:ascii="Latin Modern Math" w:hAnsi="Latin Modern Math"/>
+                              </w:rPr>
+                              <m:t>A</m:t>
+                            </m:r>
+                          </m:e>
+                          <m:sup>
+                            <m:d>
+                              <m:dPr>
+                                <m:ctrlPr>
+                                  <w:rPr>
+                                    <w:rFonts w:ascii="Latin Modern Math" w:hAnsi="Latin Modern Math"/>
+                                    <w:i/>
+                                  </w:rPr>
+                                </m:ctrlPr>
+                              </m:dPr>
+                              <m:e>
+                                <m:r>
+                                  <w:rPr>
+                                    <w:rFonts w:ascii="Latin Modern Math" w:hAnsi="Latin Modern Math"/>
+                                  </w:rPr>
+                                  <m:t>d</m:t>
+                                </m:r>
+                              </m:e>
+                            </m:d>
+                          </m:sup>
+                        </m:sSup>
+                        <m:r>
+                          <w:rPr>
+                            <w:rFonts w:ascii="Latin Modern Math" w:hAnsi="Latin Modern Math"/>
+                          </w:rPr>
+                          <m:t xml:space="preserve">,   </m:t>
+                        </m:r>
+                        <m:r>
+                          <w:rPr>
+                            <w:rFonts w:ascii="Latin Modern Math" w:hAnsi="Latin Modern Math"/>
+                          </w:rPr>
+                          <m:t xml:space="preserve">     </m:t>
+                        </m:r>
+                        <m:r>
+                          <m:rPr>
+                            <m:sty m:val="p"/>
+                          </m:rPr>
+                          <w:rPr>
+                            <w:rFonts w:ascii="Latin Modern Math" w:hAnsi="Latin Modern Math"/>
+                          </w:rPr>
+                          <m:t>for UDS</m:t>
+                        </m:r>
+                      </m:e>
+                    </m:eqArr>
+                  </m:e>
+                </m:d>
                 <m:r>
                   <w:rPr>
                     <w:rFonts w:ascii="Latin Modern Math" w:hAnsi="Latin Modern Math"/>
@@ -11072,8 +11500,34 @@
                               <w:rPr>
                                 <w:rFonts w:ascii="Latin Modern Math" w:eastAsiaTheme="minorEastAsia" w:hAnsi="Latin Modern Math"/>
                               </w:rPr>
-                              <m:t>+2</m:t>
+                              <m:t>+</m:t>
                             </m:r>
+                            <m:f>
+                              <m:fPr>
+                                <m:ctrlPr>
+                                  <w:rPr>
+                                    <w:rFonts w:ascii="Latin Modern Math" w:eastAsiaTheme="minorEastAsia" w:hAnsi="Latin Modern Math"/>
+                                    <w:i/>
+                                  </w:rPr>
+                                </m:ctrlPr>
+                              </m:fPr>
+                              <m:num>
+                                <m:r>
+                                  <w:rPr>
+                                    <w:rFonts w:ascii="Latin Modern Math" w:eastAsiaTheme="minorEastAsia" w:hAnsi="Latin Modern Math"/>
+                                  </w:rPr>
+                                  <m:t>8</m:t>
+                                </m:r>
+                              </m:num>
+                              <m:den>
+                                <m:r>
+                                  <w:rPr>
+                                    <w:rFonts w:ascii="Latin Modern Math" w:eastAsiaTheme="minorEastAsia" w:hAnsi="Latin Modern Math"/>
+                                  </w:rPr>
+                                  <m:t>3</m:t>
+                                </m:r>
+                              </m:den>
+                            </m:f>
                             <m:sSup>
                               <m:sSupPr>
                                 <m:ctrlPr>
@@ -11642,108 +12096,299 @@
                   </w:rPr>
                   <m:t>≜</m:t>
                 </m:r>
-                <m:r>
-                  <w:rPr>
-                    <w:rFonts w:ascii="Latin Modern Math" w:eastAsiaTheme="minorEastAsia" w:hAnsi="Latin Modern Math"/>
-                  </w:rPr>
-                  <m:t>-</m:t>
-                </m:r>
-                <m:sSubSup>
-                  <m:sSubSupPr>
+                <m:d>
+                  <m:dPr>
+                    <m:begChr m:val="{"/>
+                    <m:endChr m:val=""/>
                     <m:ctrlPr>
                       <w:rPr>
                         <w:rFonts w:ascii="Latin Modern Math" w:hAnsi="Latin Modern Math"/>
                         <w:i/>
                       </w:rPr>
                     </m:ctrlPr>
-                  </m:sSubSupPr>
+                  </m:dPr>
                   <m:e>
-                    <m:r>
-                      <w:rPr>
-                        <w:rFonts w:ascii="Latin Modern Math" w:hAnsi="Latin Modern Math"/>
-                      </w:rPr>
-                      <m:t>A</m:t>
-                    </m:r>
-                  </m:e>
-                  <m:sub>
-                    <m:r>
-                      <w:rPr>
-                        <w:rFonts w:ascii="Latin Modern Math" w:hAnsi="Latin Modern Math"/>
-                      </w:rPr>
-                      <m:t>W</m:t>
-                    </m:r>
-                  </m:sub>
-                  <m:sup>
-                    <m:d>
-                      <m:dPr>
+                    <m:eqArr>
+                      <m:eqArrPr>
                         <m:ctrlPr>
                           <w:rPr>
                             <w:rFonts w:ascii="Latin Modern Math" w:hAnsi="Latin Modern Math"/>
                             <w:i/>
                           </w:rPr>
                         </m:ctrlPr>
-                      </m:dPr>
+                      </m:eqArrPr>
                       <m:e>
+                        <m:r>
+                          <w:rPr>
+                            <w:rFonts w:ascii="Latin Modern Math" w:eastAsiaTheme="minorEastAsia" w:hAnsi="Latin Modern Math"/>
+                          </w:rPr>
+                          <m:t>-</m:t>
+                        </m:r>
+                        <m:sSubSup>
+                          <m:sSubSupPr>
+                            <m:ctrlPr>
+                              <w:rPr>
+                                <w:rFonts w:ascii="Latin Modern Math" w:hAnsi="Latin Modern Math"/>
+                                <w:i/>
+                              </w:rPr>
+                            </m:ctrlPr>
+                          </m:sSubSupPr>
+                          <m:e>
+                            <m:r>
+                              <w:rPr>
+                                <w:rFonts w:ascii="Latin Modern Math" w:hAnsi="Latin Modern Math"/>
+                              </w:rPr>
+                              <m:t>A</m:t>
+                            </m:r>
+                          </m:e>
+                          <m:sub>
+                            <m:r>
+                              <w:rPr>
+                                <w:rFonts w:ascii="Latin Modern Math" w:hAnsi="Latin Modern Math"/>
+                              </w:rPr>
+                              <m:t>W</m:t>
+                            </m:r>
+                          </m:sub>
+                          <m:sup>
+                            <m:d>
+                              <m:dPr>
+                                <m:ctrlPr>
+                                  <w:rPr>
+                                    <w:rFonts w:ascii="Latin Modern Math" w:hAnsi="Latin Modern Math"/>
+                                    <w:i/>
+                                  </w:rPr>
+                                </m:ctrlPr>
+                              </m:dPr>
+                              <m:e>
+                                <m:r>
+                                  <w:rPr>
+                                    <w:rFonts w:ascii="Latin Modern Math" w:hAnsi="Latin Modern Math"/>
+                                  </w:rPr>
+                                  <m:t>c</m:t>
+                                </m:r>
+                              </m:e>
+                            </m:d>
+                          </m:sup>
+                        </m:sSubSup>
+                        <m:r>
+                          <w:rPr>
+                            <w:rFonts w:ascii="Latin Modern Math" w:eastAsiaTheme="minorEastAsia" w:hAnsi="Latin Modern Math"/>
+                          </w:rPr>
+                          <m:t>-</m:t>
+                        </m:r>
+                        <m:sSup>
+                          <m:sSupPr>
+                            <m:ctrlPr>
+                              <w:rPr>
+                                <w:rFonts w:ascii="Latin Modern Math" w:hAnsi="Latin Modern Math"/>
+                                <w:i/>
+                              </w:rPr>
+                            </m:ctrlPr>
+                          </m:sSupPr>
+                          <m:e>
+                            <m:f>
+                              <m:fPr>
+                                <m:ctrlPr>
+                                  <w:rPr>
+                                    <w:rFonts w:ascii="Latin Modern Math" w:hAnsi="Latin Modern Math"/>
+                                    <w:i/>
+                                  </w:rPr>
+                                </m:ctrlPr>
+                              </m:fPr>
+                              <m:num>
+                                <m:r>
+                                  <w:rPr>
+                                    <w:rFonts w:ascii="Latin Modern Math" w:hAnsi="Latin Modern Math"/>
+                                  </w:rPr>
+                                  <m:t>4</m:t>
+                                </m:r>
+                              </m:num>
+                              <m:den>
+                                <m:r>
+                                  <w:rPr>
+                                    <w:rFonts w:ascii="Latin Modern Math" w:hAnsi="Latin Modern Math"/>
+                                  </w:rPr>
+                                  <m:t>3</m:t>
+                                </m:r>
+                              </m:den>
+                            </m:f>
+                            <m:r>
+                              <w:rPr>
+                                <w:rFonts w:ascii="Latin Modern Math" w:hAnsi="Latin Modern Math"/>
+                              </w:rPr>
+                              <m:t>A</m:t>
+                            </m:r>
+                          </m:e>
+                          <m:sup>
+                            <m:d>
+                              <m:dPr>
+                                <m:ctrlPr>
+                                  <w:rPr>
+                                    <w:rFonts w:ascii="Latin Modern Math" w:hAnsi="Latin Modern Math"/>
+                                    <w:i/>
+                                  </w:rPr>
+                                </m:ctrlPr>
+                              </m:dPr>
+                              <m:e>
+                                <m:r>
+                                  <w:rPr>
+                                    <w:rFonts w:ascii="Latin Modern Math" w:hAnsi="Latin Modern Math"/>
+                                  </w:rPr>
+                                  <m:t>d</m:t>
+                                </m:r>
+                              </m:e>
+                            </m:d>
+                          </m:sup>
+                        </m:sSup>
                         <m:r>
                           <w:rPr>
                             <w:rFonts w:ascii="Latin Modern Math" w:hAnsi="Latin Modern Math"/>
                           </w:rPr>
-                          <m:t>c</m:t>
+                          <m:t xml:space="preserve">,   </m:t>
+                        </m:r>
+                        <m:r>
+                          <m:rPr>
+                            <m:sty m:val="p"/>
+                          </m:rPr>
+                          <w:rPr>
+                            <w:rFonts w:ascii="Latin Modern Math" w:hAnsi="Latin Modern Math"/>
+                          </w:rPr>
+                          <m:t>for CDS</m:t>
                         </m:r>
                       </m:e>
-                    </m:d>
-                  </m:sup>
-                </m:sSubSup>
-                <m:r>
-                  <w:rPr>
-                    <w:rFonts w:ascii="Latin Modern Math" w:eastAsiaTheme="minorEastAsia" w:hAnsi="Latin Modern Math"/>
-                  </w:rPr>
-                  <m:t>-</m:t>
-                </m:r>
-                <m:sSup>
-                  <m:sSupPr>
-                    <m:ctrlPr>
-                      <w:rPr>
-                        <w:rFonts w:ascii="Latin Modern Math" w:hAnsi="Latin Modern Math"/>
-                        <w:i/>
-                      </w:rPr>
-                    </m:ctrlPr>
-                  </m:sSupPr>
-                  <m:e>
-                    <m:r>
-                      <w:rPr>
-                        <w:rFonts w:ascii="Latin Modern Math" w:hAnsi="Latin Modern Math"/>
-                      </w:rPr>
-                      <m:t>A</m:t>
-                    </m:r>
-                  </m:e>
-                  <m:sup>
-                    <m:d>
-                      <m:dPr>
-                        <m:ctrlPr>
+                      <m:e>
+                        <m:r>
                           <w:rPr>
-                            <w:rFonts w:ascii="Latin Modern Math" w:hAnsi="Latin Modern Math"/>
-                            <w:i/>
+                            <w:rFonts w:ascii="Latin Modern Math" w:eastAsiaTheme="minorEastAsia" w:hAnsi="Latin Modern Math"/>
                           </w:rPr>
-                        </m:ctrlPr>
-                      </m:dPr>
-                      <m:e>
+                          <m:t>-</m:t>
+                        </m:r>
+                        <m:sSubSup>
+                          <m:sSubSupPr>
+                            <m:ctrlPr>
+                              <w:rPr>
+                                <w:rFonts w:ascii="Latin Modern Math" w:hAnsi="Latin Modern Math"/>
+                                <w:i/>
+                              </w:rPr>
+                            </m:ctrlPr>
+                          </m:sSubSupPr>
+                          <m:e>
+                            <m:r>
+                              <w:rPr>
+                                <w:rFonts w:ascii="Latin Modern Math" w:hAnsi="Latin Modern Math"/>
+                              </w:rPr>
+                              <m:t>A</m:t>
+                            </m:r>
+                          </m:e>
+                          <m:sub>
+                            <m:r>
+                              <w:rPr>
+                                <w:rFonts w:ascii="Latin Modern Math" w:hAnsi="Latin Modern Math"/>
+                              </w:rPr>
+                              <m:t>W</m:t>
+                            </m:r>
+                          </m:sub>
+                          <m:sup>
+                            <m:d>
+                              <m:dPr>
+                                <m:ctrlPr>
+                                  <w:rPr>
+                                    <w:rFonts w:ascii="Latin Modern Math" w:hAnsi="Latin Modern Math"/>
+                                    <w:i/>
+                                  </w:rPr>
+                                </m:ctrlPr>
+                              </m:dPr>
+                              <m:e>
+                                <m:r>
+                                  <w:rPr>
+                                    <w:rFonts w:ascii="Latin Modern Math" w:hAnsi="Latin Modern Math"/>
+                                  </w:rPr>
+                                  <m:t>c</m:t>
+                                </m:r>
+                              </m:e>
+                            </m:d>
+                          </m:sup>
+                        </m:sSubSup>
+                        <m:r>
+                          <w:rPr>
+                            <w:rFonts w:ascii="Latin Modern Math" w:eastAsiaTheme="minorEastAsia" w:hAnsi="Latin Modern Math"/>
+                          </w:rPr>
+                          <m:t>-</m:t>
+                        </m:r>
+                        <m:sSup>
+                          <m:sSupPr>
+                            <m:ctrlPr>
+                              <w:rPr>
+                                <w:rFonts w:ascii="Latin Modern Math" w:hAnsi="Latin Modern Math"/>
+                                <w:i/>
+                              </w:rPr>
+                            </m:ctrlPr>
+                          </m:sSupPr>
+                          <m:e>
+                            <m:r>
+                              <w:rPr>
+                                <w:rFonts w:ascii="Latin Modern Math" w:hAnsi="Latin Modern Math"/>
+                              </w:rPr>
+                              <m:t>A</m:t>
+                            </m:r>
+                          </m:e>
+                          <m:sup>
+                            <m:d>
+                              <m:dPr>
+                                <m:ctrlPr>
+                                  <w:rPr>
+                                    <w:rFonts w:ascii="Latin Modern Math" w:hAnsi="Latin Modern Math"/>
+                                    <w:i/>
+                                  </w:rPr>
+                                </m:ctrlPr>
+                              </m:dPr>
+                              <m:e>
+                                <m:r>
+                                  <w:rPr>
+                                    <w:rFonts w:ascii="Latin Modern Math" w:hAnsi="Latin Modern Math"/>
+                                  </w:rPr>
+                                  <m:t>d</m:t>
+                                </m:r>
+                              </m:e>
+                            </m:d>
+                          </m:sup>
+                        </m:sSup>
                         <m:r>
                           <w:rPr>
                             <w:rFonts w:ascii="Latin Modern Math" w:hAnsi="Latin Modern Math"/>
                           </w:rPr>
-                          <m:t>d</m:t>
+                          <m:t xml:space="preserve">,   </m:t>
+                        </m:r>
+                        <m:r>
+                          <m:rPr>
+                            <m:sty m:val="p"/>
+                          </m:rPr>
+                          <w:rPr>
+                            <w:rFonts w:ascii="Latin Modern Math" w:hAnsi="Latin Modern Math"/>
+                          </w:rPr>
+                          <m:t>for UDS</m:t>
                         </m:r>
                       </m:e>
-                    </m:d>
-                  </m:sup>
-                </m:sSup>
+                    </m:eqArr>
+                  </m:e>
+                </m:d>
                 <m:r>
                   <w:rPr>
                     <w:rFonts w:ascii="Latin Modern Math" w:hAnsi="Latin Modern Math"/>
                   </w:rPr>
                   <m:t xml:space="preserve">,    </m:t>
                 </m:r>
+              </m:oMath>
+            </m:oMathPara>
+          </w:p>
+          <w:p>
+            <w:pPr>
+              <w:rPr>
+                <w:rFonts w:eastAsiaTheme="minorEastAsia"/>
+              </w:rPr>
+            </w:pPr>
+            <m:oMathPara>
+              <m:oMath>
                 <m:sSubSup>
                   <m:sSubSupPr>
                     <m:ctrlPr>
@@ -11874,7 +12519,13 @@
                           <w:rPr>
                             <w:rFonts w:ascii="Latin Modern Math" w:hAnsi="Latin Modern Math"/>
                           </w:rPr>
-                          <m:t>+3</m:t>
+                          <m:t>+</m:t>
+                        </m:r>
+                        <m:r>
+                          <w:rPr>
+                            <w:rFonts w:ascii="Latin Modern Math" w:hAnsi="Latin Modern Math"/>
+                          </w:rPr>
+                          <m:t>4</m:t>
                         </m:r>
                         <m:sSup>
                           <m:sSupPr>
@@ -12261,8 +12912,34 @@
                               <w:rPr>
                                 <w:rFonts w:ascii="Latin Modern Math" w:eastAsiaTheme="minorEastAsia" w:hAnsi="Latin Modern Math"/>
                               </w:rPr>
-                              <m:t>+2</m:t>
+                              <m:t>+</m:t>
                             </m:r>
+                            <m:f>
+                              <m:fPr>
+                                <m:ctrlPr>
+                                  <w:rPr>
+                                    <w:rFonts w:ascii="Latin Modern Math" w:eastAsiaTheme="minorEastAsia" w:hAnsi="Latin Modern Math"/>
+                                    <w:i/>
+                                  </w:rPr>
+                                </m:ctrlPr>
+                              </m:fPr>
+                              <m:num>
+                                <m:r>
+                                  <w:rPr>
+                                    <w:rFonts w:ascii="Latin Modern Math" w:eastAsiaTheme="minorEastAsia" w:hAnsi="Latin Modern Math"/>
+                                  </w:rPr>
+                                  <m:t>8</m:t>
+                                </m:r>
+                              </m:num>
+                              <m:den>
+                                <m:r>
+                                  <w:rPr>
+                                    <w:rFonts w:ascii="Latin Modern Math" w:eastAsiaTheme="minorEastAsia" w:hAnsi="Latin Modern Math"/>
+                                  </w:rPr>
+                                  <m:t>3</m:t>
+                                </m:r>
+                              </m:den>
+                            </m:f>
                             <m:sSup>
                               <m:sSupPr>
                                 <m:ctrlPr>
@@ -12505,6 +13182,7 @@
               <w:jc w:val="center"/>
             </w:pPr>
             <w:r>
+              <w:lastRenderedPageBreak/>
               <w:t>(1</w:t>
             </w:r>
             <w:r>
@@ -12741,7 +13419,6 @@
     </w:tbl>
     <w:p>
       <w:r>
-        <w:lastRenderedPageBreak/>
         <w:t>where</w:t>
       </w:r>
       <w:r>
@@ -14661,13 +15338,7 @@
             <w:rPr>
               <w:rFonts w:ascii="Latin Modern Math" w:hAnsi="Latin Modern Math"/>
             </w:rPr>
-            <m:t>=</m:t>
-          </m:r>
-          <m:r>
-            <w:rPr>
-              <w:rFonts w:ascii="Latin Modern Math" w:hAnsi="Latin Modern Math"/>
-            </w:rPr>
-            <m:t xml:space="preserve">0,   </m:t>
+            <m:t xml:space="preserve">=0,   </m:t>
           </m:r>
           <m:sSub>
             <m:sSubPr>
@@ -14817,21 +15488,7 @@
         <w:rPr>
           <w:rFonts w:eastAsiaTheme="minorEastAsia"/>
         </w:rPr>
-        <w:t xml:space="preserve"> is the </w:t>
-      </w:r>
-      <w:proofErr w:type="spellStart"/>
-      <w:r>
-        <w:rPr>
-          <w:rFonts w:eastAsiaTheme="minorEastAsia"/>
-        </w:rPr>
-        <w:t>Pechlan</w:t>
-      </w:r>
-      <w:proofErr w:type="spellEnd"/>
-      <w:r>
-        <w:rPr>
-          <w:rFonts w:eastAsiaTheme="minorEastAsia"/>
-        </w:rPr>
-        <w:t xml:space="preserve"> number, which is defined as,</w:t>
+        <w:t xml:space="preserve"> is the Pechlan number, which is defined as,</w:t>
       </w:r>
     </w:p>
     <w:p>
@@ -14846,6 +15503,7 @@
             <w:rPr>
               <w:rFonts w:ascii="Latin Modern Math" w:eastAsiaTheme="minorEastAsia" w:hAnsi="Latin Modern Math"/>
             </w:rPr>
+            <w:lastRenderedPageBreak/>
             <m:t>Pe=</m:t>
           </m:r>
           <m:f>
@@ -15097,12 +15755,14 @@
         <w:keepNext/>
       </w:pPr>
       <w:r>
-        <w:lastRenderedPageBreak/>
+        <w:rPr>
+          <w:noProof/>
+        </w:rPr>
         <w:drawing>
-          <wp:inline distT="0" distB="0" distL="0" distR="0" wp14:anchorId="7805475E" wp14:editId="58C29D31">
-            <wp:extent cx="6120130" cy="2548255"/>
-            <wp:effectExtent l="0" t="0" r="0" b="4445"/>
-            <wp:docPr id="527058693" name="Picture 1" descr="A graph of a graph of a graph&#10;&#10;AI-generated content may be incorrect."/>
+          <wp:inline distT="0" distB="0" distL="0" distR="0" wp14:anchorId="7805475E" wp14:editId="40304D41">
+            <wp:extent cx="6120130" cy="2547465"/>
+            <wp:effectExtent l="0" t="0" r="0" b="5715"/>
+            <wp:docPr id="527058693" name="Picture 1"/>
             <wp:cNvGraphicFramePr>
               <a:graphicFrameLocks xmlns:a="http://schemas.openxmlformats.org/drawingml/2006/main" noChangeAspect="1"/>
             </wp:cNvGraphicFramePr>
@@ -15110,11 +15770,17 @@
               <a:graphicData uri="http://schemas.openxmlformats.org/drawingml/2006/picture">
                 <pic:pic xmlns:pic="http://schemas.openxmlformats.org/drawingml/2006/picture">
                   <pic:nvPicPr>
-                    <pic:cNvPr id="527058693" name="Picture 1" descr="A graph of a graph of a graph&#10;&#10;AI-generated content may be incorrect."/>
+                    <pic:cNvPr id="527058693" name="Picture 1"/>
                     <pic:cNvPicPr/>
                   </pic:nvPicPr>
                   <pic:blipFill>
-                    <a:blip r:embed="rId13"/>
+                    <a:blip r:embed="rId13">
+                      <a:extLst>
+                        <a:ext uri="{28A0092B-C50C-407E-A947-70E740481C1C}">
+                          <a14:useLocalDpi xmlns:a14="http://schemas.microsoft.com/office/drawing/2010/main" val="0"/>
+                        </a:ext>
+                      </a:extLst>
+                    </a:blip>
                     <a:stretch>
                       <a:fillRect/>
                     </a:stretch>
@@ -15122,7 +15788,7 @@
                   <pic:spPr>
                     <a:xfrm>
                       <a:off x="0" y="0"/>
-                      <a:ext cx="6120130" cy="2548255"/>
+                      <a:ext cx="6120130" cy="2547465"/>
                     </a:xfrm>
                     <a:prstGeom prst="rect">
                       <a:avLst/>
@@ -15157,15 +15823,7 @@
         </m:r>
       </m:oMath>
       <w:r>
-        <w:t xml:space="preserve"> for three different cases of grid size and </w:t>
-      </w:r>
-      <w:proofErr w:type="spellStart"/>
-      <w:r>
-        <w:t>Pechlan</w:t>
-      </w:r>
-      <w:proofErr w:type="spellEnd"/>
-      <w:r>
-        <w:t xml:space="preserve"> number.</w:t>
+        <w:t xml:space="preserve"> for three different cases of grid size and Pechlan number.</w:t>
       </w:r>
     </w:p>
     <w:p>
@@ -15261,21 +15919,7 @@
         <w:rPr>
           <w:rFonts w:eastAsiaTheme="minorEastAsia"/>
         </w:rPr>
-        <w:t xml:space="preserve"> </w:t>
-      </w:r>
-      <w:proofErr w:type="spellStart"/>
-      <w:r>
-        <w:rPr>
-          <w:rFonts w:eastAsiaTheme="minorEastAsia"/>
-        </w:rPr>
-        <w:t>Pechlan</w:t>
-      </w:r>
-      <w:proofErr w:type="spellEnd"/>
-      <w:r>
-        <w:rPr>
-          <w:rFonts w:eastAsiaTheme="minorEastAsia"/>
-        </w:rPr>
-        <w:t xml:space="preserve"> </w:t>
+        <w:t xml:space="preserve"> Pechlan </w:t>
       </w:r>
       <w:r>
         <w:rPr>
@@ -15594,7 +16238,19 @@
         <w:rPr>
           <w:rFonts w:eastAsiaTheme="minorEastAsia"/>
         </w:rPr>
-        <w:t>has a order of truncation error of 2.00 since the CDS is a 2</w:t>
+        <w:t>has a order of truncation error of 2.0</w:t>
+      </w:r>
+      <w:r>
+        <w:rPr>
+          <w:rFonts w:eastAsiaTheme="minorEastAsia"/>
+        </w:rPr>
+        <w:t>4</w:t>
+      </w:r>
+      <w:r>
+        <w:rPr>
+          <w:rFonts w:eastAsiaTheme="minorEastAsia"/>
+        </w:rPr>
+        <w:t xml:space="preserve"> since the CDS is a 2</w:t>
       </w:r>
       <w:r>
         <w:rPr>
@@ -15607,20 +16263,14 @@
         <w:rPr>
           <w:rFonts w:eastAsiaTheme="minorEastAsia"/>
         </w:rPr>
-        <w:t xml:space="preserve"> order accuracy scheme even though the scheme at the boundaries are only 1</w:t>
+        <w:t xml:space="preserve"> order accuracy </w:t>
       </w:r>
       <w:r>
         <w:rPr>
           <w:rFonts w:eastAsiaTheme="minorEastAsia"/>
-          <w:vertAlign w:val="superscript"/>
-        </w:rPr>
-        <w:t>st</w:t>
-      </w:r>
-      <w:r>
-        <w:rPr>
-          <w:rFonts w:eastAsiaTheme="minorEastAsia"/>
-        </w:rPr>
-        <w:t xml:space="preserve"> order.</w:t>
+        </w:rPr>
+        <w:lastRenderedPageBreak/>
+        <w:t>scheme.</w:t>
       </w:r>
       <w:r>
         <w:rPr>
@@ -15672,12 +16322,14 @@
         <w:jc w:val="center"/>
       </w:pPr>
       <w:r>
-        <w:lastRenderedPageBreak/>
+        <w:rPr>
+          <w:noProof/>
+        </w:rPr>
         <w:drawing>
-          <wp:inline distT="0" distB="0" distL="0" distR="0" wp14:anchorId="13FE64E4" wp14:editId="266A475C">
-            <wp:extent cx="3665980" cy="2679700"/>
-            <wp:effectExtent l="0" t="0" r="0" b="6350"/>
-            <wp:docPr id="55699393" name="Picture 1" descr="A graph of a line graph&#10;&#10;AI-generated content may be incorrect."/>
+          <wp:inline distT="0" distB="0" distL="0" distR="0" wp14:anchorId="13FE64E4" wp14:editId="6E06DBE3">
+            <wp:extent cx="3535738" cy="2686917"/>
+            <wp:effectExtent l="0" t="0" r="7620" b="0"/>
+            <wp:docPr id="55699393" name="Picture 1"/>
             <wp:cNvGraphicFramePr>
               <a:graphicFrameLocks xmlns:a="http://schemas.openxmlformats.org/drawingml/2006/main" noChangeAspect="1"/>
             </wp:cNvGraphicFramePr>
@@ -15685,11 +16337,17 @@
               <a:graphicData uri="http://schemas.openxmlformats.org/drawingml/2006/picture">
                 <pic:pic xmlns:pic="http://schemas.openxmlformats.org/drawingml/2006/picture">
                   <pic:nvPicPr>
-                    <pic:cNvPr id="55699393" name="Picture 1" descr="A graph of a line graph&#10;&#10;AI-generated content may be incorrect."/>
+                    <pic:cNvPr id="55699393" name="Picture 1"/>
                     <pic:cNvPicPr/>
                   </pic:nvPicPr>
                   <pic:blipFill>
-                    <a:blip r:embed="rId14"/>
+                    <a:blip r:embed="rId14">
+                      <a:extLst>
+                        <a:ext uri="{28A0092B-C50C-407E-A947-70E740481C1C}">
+                          <a14:useLocalDpi xmlns:a14="http://schemas.microsoft.com/office/drawing/2010/main" val="0"/>
+                        </a:ext>
+                      </a:extLst>
+                    </a:blip>
                     <a:stretch>
                       <a:fillRect/>
                     </a:stretch>
@@ -15697,7 +16355,7 @@
                   <pic:spPr>
                     <a:xfrm>
                       <a:off x="0" y="0"/>
-                      <a:ext cx="3675853" cy="2686917"/>
+                      <a:ext cx="3535738" cy="2686917"/>
                     </a:xfrm>
                     <a:prstGeom prst="rect">
                       <a:avLst/>
@@ -15719,19 +16377,10 @@
       </w:r>
       <m:oMath>
         <m:r>
-          <m:rPr>
-            <m:sty m:val="p"/>
-          </m:rPr>
           <w:rPr>
             <w:rFonts w:ascii="Latin Modern Math" w:hAnsi="Latin Modern Math"/>
           </w:rPr>
-          <m:t>Δ</m:t>
-        </m:r>
-        <m:r>
-          <w:rPr>
-            <w:rFonts w:ascii="Latin Modern Math" w:hAnsi="Latin Modern Math"/>
-          </w:rPr>
-          <m:t>x</m:t>
+          <m:t>Δx</m:t>
         </m:r>
       </m:oMath>
       <w:r>
@@ -15817,7 +16466,6 @@
         </w:rPr>
         <w:t xml:space="preserve"> </w:t>
       </w:r>
-      <w:proofErr w:type="spellStart"/>
       <w:r>
         <w:rPr>
           <w:rFonts w:ascii="Consolas" w:eastAsia="Times New Roman" w:hAnsi="Consolas" w:cs="Times New Roman"/>
@@ -15828,7 +16476,6 @@
         </w:rPr>
         <w:t>numpy</w:t>
       </w:r>
-      <w:proofErr w:type="spellEnd"/>
       <w:r>
         <w:rPr>
           <w:rFonts w:ascii="Consolas" w:eastAsia="Times New Roman" w:hAnsi="Consolas" w:cs="Times New Roman"/>
@@ -15903,7 +16550,6 @@
         </w:rPr>
         <w:t xml:space="preserve"> </w:t>
       </w:r>
-      <w:proofErr w:type="spellStart"/>
       <w:r>
         <w:rPr>
           <w:rFonts w:ascii="Consolas" w:eastAsia="Times New Roman" w:hAnsi="Consolas" w:cs="Times New Roman"/>
@@ -15934,7 +16580,6 @@
         </w:rPr>
         <w:t>pyplot</w:t>
       </w:r>
-      <w:proofErr w:type="spellEnd"/>
       <w:r>
         <w:rPr>
           <w:rFonts w:ascii="Consolas" w:eastAsia="Times New Roman" w:hAnsi="Consolas" w:cs="Times New Roman"/>
@@ -15965,7 +16610,6 @@
         </w:rPr>
         <w:t xml:space="preserve"> </w:t>
       </w:r>
-      <w:proofErr w:type="spellStart"/>
       <w:r>
         <w:rPr>
           <w:rFonts w:ascii="Consolas" w:eastAsia="Times New Roman" w:hAnsi="Consolas" w:cs="Times New Roman"/>
@@ -15976,7 +16620,6 @@
         </w:rPr>
         <w:t>plt</w:t>
       </w:r>
-      <w:proofErr w:type="spellEnd"/>
     </w:p>
     <w:p>
       <w:pPr>
@@ -16025,7 +16668,6 @@
         </w:rPr>
         <w:t xml:space="preserve"> </w:t>
       </w:r>
-      <w:proofErr w:type="spellStart"/>
       <w:r>
         <w:rPr>
           <w:rFonts w:ascii="Consolas" w:eastAsia="Times New Roman" w:hAnsi="Consolas" w:cs="Times New Roman"/>
@@ -16036,7 +16678,6 @@
         </w:rPr>
         <w:t>solve_fvm</w:t>
       </w:r>
-      <w:proofErr w:type="spellEnd"/>
       <w:r>
         <w:rPr>
           <w:rFonts w:ascii="Consolas" w:eastAsia="Times New Roman" w:hAnsi="Consolas" w:cs="Times New Roman"/>
@@ -16379,7 +17020,6 @@
         </w:rPr>
         <w:t xml:space="preserve">    </w:t>
       </w:r>
-      <w:proofErr w:type="spellStart"/>
       <w:r>
         <w:rPr>
           <w:rFonts w:ascii="Consolas" w:eastAsia="Times New Roman" w:hAnsi="Consolas" w:cs="Times New Roman"/>
@@ -16390,7 +17030,6 @@
         </w:rPr>
         <w:t>rho_u</w:t>
       </w:r>
-      <w:proofErr w:type="spellEnd"/>
       <w:r>
         <w:rPr>
           <w:rFonts w:ascii="Consolas" w:eastAsia="Times New Roman" w:hAnsi="Consolas" w:cs="Times New Roman"/>
@@ -16623,7 +17262,6 @@
         </w:rPr>
         <w:t xml:space="preserve"> </w:t>
       </w:r>
-      <w:proofErr w:type="spellStart"/>
       <w:r>
         <w:rPr>
           <w:rFonts w:ascii="Consolas" w:eastAsia="Times New Roman" w:hAnsi="Consolas" w:cs="Times New Roman"/>
@@ -16654,7 +17292,6 @@
         </w:rPr>
         <w:t>zeros</w:t>
       </w:r>
-      <w:proofErr w:type="spellEnd"/>
       <w:r>
         <w:rPr>
           <w:rFonts w:ascii="Consolas" w:eastAsia="Times New Roman" w:hAnsi="Consolas" w:cs="Times New Roman"/>
@@ -16749,7 +17386,6 @@
         </w:rPr>
         <w:t xml:space="preserve"> </w:t>
       </w:r>
-      <w:proofErr w:type="spellStart"/>
       <w:r>
         <w:rPr>
           <w:rFonts w:ascii="Consolas" w:eastAsia="Times New Roman" w:hAnsi="Consolas" w:cs="Times New Roman"/>
@@ -16780,7 +17416,6 @@
         </w:rPr>
         <w:t>zeros</w:t>
       </w:r>
-      <w:proofErr w:type="spellEnd"/>
       <w:r>
         <w:rPr>
           <w:rFonts w:ascii="Consolas" w:eastAsia="Times New Roman" w:hAnsi="Consolas" w:cs="Times New Roman"/>
@@ -16869,7 +17504,6 @@
         </w:rPr>
         <w:t xml:space="preserve">    </w:t>
       </w:r>
-      <w:proofErr w:type="spellStart"/>
       <w:r>
         <w:rPr>
           <w:rFonts w:ascii="Consolas" w:eastAsia="Times New Roman" w:hAnsi="Consolas" w:cs="Times New Roman"/>
@@ -16880,7 +17514,6 @@
         </w:rPr>
         <w:t>A_d</w:t>
       </w:r>
-      <w:proofErr w:type="spellEnd"/>
       <w:r>
         <w:rPr>
           <w:rFonts w:ascii="Consolas" w:eastAsia="Times New Roman" w:hAnsi="Consolas" w:cs="Times New Roman"/>
@@ -17167,7 +17800,6 @@
         </w:rPr>
         <w:t xml:space="preserve">        </w:t>
       </w:r>
-      <w:proofErr w:type="spellStart"/>
       <w:r>
         <w:rPr>
           <w:rFonts w:ascii="Consolas" w:eastAsia="Times New Roman" w:hAnsi="Consolas" w:cs="Times New Roman"/>
@@ -17178,7 +17810,6 @@
         </w:rPr>
         <w:t>A_c_W</w:t>
       </w:r>
-      <w:proofErr w:type="spellEnd"/>
       <w:r>
         <w:rPr>
           <w:rFonts w:ascii="Consolas" w:eastAsia="Times New Roman" w:hAnsi="Consolas" w:cs="Times New Roman"/>
@@ -17189,7 +17820,6 @@
         </w:rPr>
         <w:t xml:space="preserve">, </w:t>
       </w:r>
-      <w:proofErr w:type="spellStart"/>
       <w:r>
         <w:rPr>
           <w:rFonts w:ascii="Consolas" w:eastAsia="Times New Roman" w:hAnsi="Consolas" w:cs="Times New Roman"/>
@@ -17200,7 +17830,6 @@
         </w:rPr>
         <w:t>A_c_E</w:t>
       </w:r>
-      <w:proofErr w:type="spellEnd"/>
       <w:r>
         <w:rPr>
           <w:rFonts w:ascii="Consolas" w:eastAsia="Times New Roman" w:hAnsi="Consolas" w:cs="Times New Roman"/>
@@ -17231,7 +17860,6 @@
         </w:rPr>
         <w:t xml:space="preserve"> </w:t>
       </w:r>
-      <w:proofErr w:type="spellStart"/>
       <w:r>
         <w:rPr>
           <w:rFonts w:ascii="Consolas" w:eastAsia="Times New Roman" w:hAnsi="Consolas" w:cs="Times New Roman"/>
@@ -17242,7 +17870,6 @@
         </w:rPr>
         <w:t>rho_u</w:t>
       </w:r>
-      <w:proofErr w:type="spellEnd"/>
       <w:r>
         <w:rPr>
           <w:rFonts w:ascii="Consolas" w:eastAsia="Times New Roman" w:hAnsi="Consolas" w:cs="Times New Roman"/>
@@ -17293,7 +17920,6 @@
         </w:rPr>
         <w:t xml:space="preserve">, </w:t>
       </w:r>
-      <w:proofErr w:type="spellStart"/>
       <w:r>
         <w:rPr>
           <w:rFonts w:ascii="Consolas" w:eastAsia="Times New Roman" w:hAnsi="Consolas" w:cs="Times New Roman"/>
@@ -17304,7 +17930,6 @@
         </w:rPr>
         <w:t>rho_u</w:t>
       </w:r>
-      <w:proofErr w:type="spellEnd"/>
       <w:r>
         <w:rPr>
           <w:rFonts w:ascii="Consolas" w:eastAsia="Times New Roman" w:hAnsi="Consolas" w:cs="Times New Roman"/>
@@ -17537,7 +18162,6 @@
         </w:rPr>
         <w:t>*</w:t>
       </w:r>
-      <w:proofErr w:type="spellStart"/>
       <w:r>
         <w:rPr>
           <w:rFonts w:ascii="Consolas" w:eastAsia="Times New Roman" w:hAnsi="Consolas" w:cs="Times New Roman"/>
@@ -17548,7 +18172,6 @@
         </w:rPr>
         <w:t>A_c_W</w:t>
       </w:r>
-      <w:proofErr w:type="spellEnd"/>
       <w:r>
         <w:rPr>
           <w:rFonts w:ascii="Consolas" w:eastAsia="Times New Roman" w:hAnsi="Consolas" w:cs="Times New Roman"/>
@@ -17599,7 +18222,6 @@
         </w:rPr>
         <w:t>*</w:t>
       </w:r>
-      <w:proofErr w:type="spellStart"/>
       <w:r>
         <w:rPr>
           <w:rFonts w:ascii="Consolas" w:eastAsia="Times New Roman" w:hAnsi="Consolas" w:cs="Times New Roman"/>
@@ -17610,7 +18232,6 @@
         </w:rPr>
         <w:t>A_d</w:t>
       </w:r>
-      <w:proofErr w:type="spellEnd"/>
       <w:r>
         <w:rPr>
           <w:rFonts w:ascii="Consolas" w:eastAsia="Times New Roman" w:hAnsi="Consolas" w:cs="Times New Roman"/>
@@ -17785,7 +18406,6 @@
         </w:rPr>
         <w:t>*</w:t>
       </w:r>
-      <w:proofErr w:type="spellStart"/>
       <w:r>
         <w:rPr>
           <w:rFonts w:ascii="Consolas" w:eastAsia="Times New Roman" w:hAnsi="Consolas" w:cs="Times New Roman"/>
@@ -17796,7 +18416,6 @@
         </w:rPr>
         <w:t>A_c_W</w:t>
       </w:r>
-      <w:proofErr w:type="spellEnd"/>
       <w:r>
         <w:rPr>
           <w:rFonts w:ascii="Consolas" w:eastAsia="Times New Roman" w:hAnsi="Consolas" w:cs="Times New Roman"/>
@@ -17847,7 +18466,6 @@
         </w:rPr>
         <w:t>*</w:t>
       </w:r>
-      <w:proofErr w:type="spellStart"/>
       <w:r>
         <w:rPr>
           <w:rFonts w:ascii="Consolas" w:eastAsia="Times New Roman" w:hAnsi="Consolas" w:cs="Times New Roman"/>
@@ -17858,7 +18476,6 @@
         </w:rPr>
         <w:t>A_d</w:t>
       </w:r>
-      <w:proofErr w:type="spellEnd"/>
       <w:r>
         <w:rPr>
           <w:rFonts w:ascii="Consolas" w:eastAsia="Times New Roman" w:hAnsi="Consolas" w:cs="Times New Roman"/>
@@ -18047,7 +18664,6 @@
         </w:rPr>
         <w:t xml:space="preserve">  </w:t>
       </w:r>
-      <w:proofErr w:type="spellStart"/>
       <w:r>
         <w:rPr>
           <w:rFonts w:ascii="Consolas" w:eastAsia="Times New Roman" w:hAnsi="Consolas" w:cs="Times New Roman"/>
@@ -18058,7 +18674,6 @@
         </w:rPr>
         <w:t>A_c_W</w:t>
       </w:r>
-      <w:proofErr w:type="spellEnd"/>
       <w:r>
         <w:rPr>
           <w:rFonts w:ascii="Consolas" w:eastAsia="Times New Roman" w:hAnsi="Consolas" w:cs="Times New Roman"/>
@@ -18109,7 +18724,6 @@
         </w:rPr>
         <w:t>*</w:t>
       </w:r>
-      <w:proofErr w:type="spellStart"/>
       <w:r>
         <w:rPr>
           <w:rFonts w:ascii="Consolas" w:eastAsia="Times New Roman" w:hAnsi="Consolas" w:cs="Times New Roman"/>
@@ -18120,7 +18734,6 @@
         </w:rPr>
         <w:t>A_d</w:t>
       </w:r>
-      <w:proofErr w:type="spellEnd"/>
       <w:r>
         <w:rPr>
           <w:rFonts w:ascii="Consolas" w:eastAsia="Times New Roman" w:hAnsi="Consolas" w:cs="Times New Roman"/>
@@ -18275,7 +18888,6 @@
         </w:rPr>
         <w:t>-</w:t>
       </w:r>
-      <w:proofErr w:type="spellStart"/>
       <w:r>
         <w:rPr>
           <w:rFonts w:ascii="Consolas" w:eastAsia="Times New Roman" w:hAnsi="Consolas" w:cs="Times New Roman"/>
@@ -18286,7 +18898,6 @@
         </w:rPr>
         <w:t>A_c_W</w:t>
       </w:r>
-      <w:proofErr w:type="spellEnd"/>
       <w:r>
         <w:rPr>
           <w:rFonts w:ascii="Consolas" w:eastAsia="Times New Roman" w:hAnsi="Consolas" w:cs="Times New Roman"/>
@@ -18337,7 +18948,6 @@
         </w:rPr>
         <w:t>*</w:t>
       </w:r>
-      <w:proofErr w:type="spellStart"/>
       <w:r>
         <w:rPr>
           <w:rFonts w:ascii="Consolas" w:eastAsia="Times New Roman" w:hAnsi="Consolas" w:cs="Times New Roman"/>
@@ -18348,7 +18958,6 @@
         </w:rPr>
         <w:t>A_d</w:t>
       </w:r>
-      <w:proofErr w:type="spellEnd"/>
       <w:r>
         <w:rPr>
           <w:rFonts w:ascii="Consolas" w:eastAsia="Times New Roman" w:hAnsi="Consolas" w:cs="Times New Roman"/>
@@ -18393,7 +19002,6 @@
         </w:rPr>
         <w:t xml:space="preserve">    </w:t>
       </w:r>
-      <w:proofErr w:type="spellStart"/>
       <w:r>
         <w:rPr>
           <w:rFonts w:ascii="Consolas" w:eastAsia="Times New Roman" w:hAnsi="Consolas" w:cs="Times New Roman"/>
@@ -18404,7 +19012,6 @@
         </w:rPr>
         <w:t>elif</w:t>
       </w:r>
-      <w:proofErr w:type="spellEnd"/>
       <w:r>
         <w:rPr>
           <w:rFonts w:ascii="Consolas" w:eastAsia="Times New Roman" w:hAnsi="Consolas" w:cs="Times New Roman"/>
@@ -18499,7 +19106,6 @@
         </w:rPr>
         <w:t xml:space="preserve">        </w:t>
       </w:r>
-      <w:proofErr w:type="spellStart"/>
       <w:r>
         <w:rPr>
           <w:rFonts w:ascii="Consolas" w:eastAsia="Times New Roman" w:hAnsi="Consolas" w:cs="Times New Roman"/>
@@ -18510,7 +19116,6 @@
         </w:rPr>
         <w:t>A_c_W</w:t>
       </w:r>
-      <w:proofErr w:type="spellEnd"/>
       <w:r>
         <w:rPr>
           <w:rFonts w:ascii="Consolas" w:eastAsia="Times New Roman" w:hAnsi="Consolas" w:cs="Times New Roman"/>
@@ -18521,7 +19126,6 @@
         </w:rPr>
         <w:t xml:space="preserve">, </w:t>
       </w:r>
-      <w:proofErr w:type="spellStart"/>
       <w:r>
         <w:rPr>
           <w:rFonts w:ascii="Consolas" w:eastAsia="Times New Roman" w:hAnsi="Consolas" w:cs="Times New Roman"/>
@@ -18532,7 +19136,6 @@
         </w:rPr>
         <w:t>A_c_E</w:t>
       </w:r>
-      <w:proofErr w:type="spellEnd"/>
       <w:r>
         <w:rPr>
           <w:rFonts w:ascii="Consolas" w:eastAsia="Times New Roman" w:hAnsi="Consolas" w:cs="Times New Roman"/>
@@ -18583,7 +19186,6 @@
         </w:rPr>
         <w:t>(</w:t>
       </w:r>
-      <w:proofErr w:type="spellStart"/>
       <w:r>
         <w:rPr>
           <w:rFonts w:ascii="Consolas" w:eastAsia="Times New Roman" w:hAnsi="Consolas" w:cs="Times New Roman"/>
@@ -18594,7 +19196,6 @@
         </w:rPr>
         <w:t>rho_u</w:t>
       </w:r>
-      <w:proofErr w:type="spellEnd"/>
       <w:r>
         <w:rPr>
           <w:rFonts w:ascii="Consolas" w:eastAsia="Times New Roman" w:hAnsi="Consolas" w:cs="Times New Roman"/>
@@ -18645,7 +19246,6 @@
         </w:rPr>
         <w:t>(</w:t>
       </w:r>
-      <w:proofErr w:type="spellStart"/>
       <w:r>
         <w:rPr>
           <w:rFonts w:ascii="Consolas" w:eastAsia="Times New Roman" w:hAnsi="Consolas" w:cs="Times New Roman"/>
@@ -18656,7 +19256,6 @@
         </w:rPr>
         <w:t>rho_u</w:t>
       </w:r>
-      <w:proofErr w:type="spellEnd"/>
       <w:r>
         <w:rPr>
           <w:rFonts w:ascii="Consolas" w:eastAsia="Times New Roman" w:hAnsi="Consolas" w:cs="Times New Roman"/>
@@ -18849,7 +19448,6 @@
         </w:rPr>
         <w:t xml:space="preserve">  ( </w:t>
       </w:r>
-      <w:proofErr w:type="spellStart"/>
       <w:r>
         <w:rPr>
           <w:rFonts w:ascii="Consolas" w:eastAsia="Times New Roman" w:hAnsi="Consolas" w:cs="Times New Roman"/>
@@ -18860,7 +19458,6 @@
         </w:rPr>
         <w:t>A_c_W</w:t>
       </w:r>
-      <w:proofErr w:type="spellEnd"/>
       <w:r>
         <w:rPr>
           <w:rFonts w:ascii="Consolas" w:eastAsia="Times New Roman" w:hAnsi="Consolas" w:cs="Times New Roman"/>
@@ -18911,7 +19508,6 @@
         </w:rPr>
         <w:t>*</w:t>
       </w:r>
-      <w:proofErr w:type="spellStart"/>
       <w:r>
         <w:rPr>
           <w:rFonts w:ascii="Consolas" w:eastAsia="Times New Roman" w:hAnsi="Consolas" w:cs="Times New Roman"/>
@@ -18922,7 +19518,6 @@
         </w:rPr>
         <w:t>A_d</w:t>
       </w:r>
-      <w:proofErr w:type="spellEnd"/>
       <w:r>
         <w:rPr>
           <w:rFonts w:ascii="Consolas" w:eastAsia="Times New Roman" w:hAnsi="Consolas" w:cs="Times New Roman"/>
@@ -19077,7 +19672,6 @@
         </w:rPr>
         <w:t>-</w:t>
       </w:r>
-      <w:proofErr w:type="spellStart"/>
       <w:r>
         <w:rPr>
           <w:rFonts w:ascii="Consolas" w:eastAsia="Times New Roman" w:hAnsi="Consolas" w:cs="Times New Roman"/>
@@ -19088,7 +19682,6 @@
         </w:rPr>
         <w:t>A_c_E</w:t>
       </w:r>
-      <w:proofErr w:type="spellEnd"/>
       <w:r>
         <w:rPr>
           <w:rFonts w:ascii="Consolas" w:eastAsia="Times New Roman" w:hAnsi="Consolas" w:cs="Times New Roman"/>
@@ -19139,7 +19732,6 @@
         </w:rPr>
         <w:t>*</w:t>
       </w:r>
-      <w:proofErr w:type="spellStart"/>
       <w:r>
         <w:rPr>
           <w:rFonts w:ascii="Consolas" w:eastAsia="Times New Roman" w:hAnsi="Consolas" w:cs="Times New Roman"/>
@@ -19150,7 +19742,6 @@
         </w:rPr>
         <w:t>A_d</w:t>
       </w:r>
-      <w:proofErr w:type="spellEnd"/>
       <w:r>
         <w:rPr>
           <w:rFonts w:ascii="Consolas" w:eastAsia="Times New Roman" w:hAnsi="Consolas" w:cs="Times New Roman"/>
@@ -19339,7 +19930,6 @@
         </w:rPr>
         <w:t xml:space="preserve"> </w:t>
       </w:r>
-      <w:proofErr w:type="spellStart"/>
       <w:r>
         <w:rPr>
           <w:rFonts w:ascii="Consolas" w:eastAsia="Times New Roman" w:hAnsi="Consolas" w:cs="Times New Roman"/>
@@ -19370,7 +19960,6 @@
         </w:rPr>
         <w:t>A_c_E</w:t>
       </w:r>
-      <w:proofErr w:type="spellEnd"/>
       <w:r>
         <w:rPr>
           <w:rFonts w:ascii="Consolas" w:eastAsia="Times New Roman" w:hAnsi="Consolas" w:cs="Times New Roman"/>
@@ -19421,7 +20010,6 @@
         </w:rPr>
         <w:t>*</w:t>
       </w:r>
-      <w:proofErr w:type="spellStart"/>
       <w:r>
         <w:rPr>
           <w:rFonts w:ascii="Consolas" w:eastAsia="Times New Roman" w:hAnsi="Consolas" w:cs="Times New Roman"/>
@@ -19432,7 +20020,6 @@
         </w:rPr>
         <w:t>A_d</w:t>
       </w:r>
-      <w:proofErr w:type="spellEnd"/>
       <w:r>
         <w:rPr>
           <w:rFonts w:ascii="Consolas" w:eastAsia="Times New Roman" w:hAnsi="Consolas" w:cs="Times New Roman"/>
@@ -19577,7 +20164,6 @@
         </w:rPr>
         <w:t xml:space="preserve"> </w:t>
       </w:r>
-      <w:proofErr w:type="spellStart"/>
       <w:r>
         <w:rPr>
           <w:rFonts w:ascii="Consolas" w:eastAsia="Times New Roman" w:hAnsi="Consolas" w:cs="Times New Roman"/>
@@ -19608,7 +20194,6 @@
         </w:rPr>
         <w:t>A_c_E</w:t>
       </w:r>
-      <w:proofErr w:type="spellEnd"/>
       <w:r>
         <w:rPr>
           <w:rFonts w:ascii="Consolas" w:eastAsia="Times New Roman" w:hAnsi="Consolas" w:cs="Times New Roman"/>
@@ -19659,7 +20244,6 @@
         </w:rPr>
         <w:t>*</w:t>
       </w:r>
-      <w:proofErr w:type="spellStart"/>
       <w:r>
         <w:rPr>
           <w:rFonts w:ascii="Consolas" w:eastAsia="Times New Roman" w:hAnsi="Consolas" w:cs="Times New Roman"/>
@@ -19670,7 +20254,6 @@
         </w:rPr>
         <w:t>A_d</w:t>
       </w:r>
-      <w:proofErr w:type="spellEnd"/>
       <w:r>
         <w:rPr>
           <w:rFonts w:ascii="Consolas" w:eastAsia="Times New Roman" w:hAnsi="Consolas" w:cs="Times New Roman"/>
@@ -19779,7 +20362,6 @@
         </w:rPr>
         <w:t xml:space="preserve"> </w:t>
       </w:r>
-      <w:proofErr w:type="spellStart"/>
       <w:r>
         <w:rPr>
           <w:rFonts w:ascii="Consolas" w:eastAsia="Times New Roman" w:hAnsi="Consolas" w:cs="Times New Roman"/>
@@ -19790,7 +20372,6 @@
         </w:rPr>
         <w:t>ValueError</w:t>
       </w:r>
-      <w:proofErr w:type="spellEnd"/>
       <w:r>
         <w:rPr>
           <w:rFonts w:ascii="Consolas" w:eastAsia="Times New Roman" w:hAnsi="Consolas" w:cs="Times New Roman"/>
@@ -19949,7 +20530,6 @@
         </w:rPr>
         <w:t xml:space="preserve">  </w:t>
       </w:r>
-      <w:proofErr w:type="spellStart"/>
       <w:r>
         <w:rPr>
           <w:rFonts w:ascii="Consolas" w:eastAsia="Times New Roman" w:hAnsi="Consolas" w:cs="Times New Roman"/>
@@ -19960,7 +20540,6 @@
         </w:rPr>
         <w:t>A_c_E</w:t>
       </w:r>
-      <w:proofErr w:type="spellEnd"/>
       <w:r>
         <w:rPr>
           <w:rFonts w:ascii="Consolas" w:eastAsia="Times New Roman" w:hAnsi="Consolas" w:cs="Times New Roman"/>
@@ -19991,7 +20570,6 @@
         </w:rPr>
         <w:t xml:space="preserve"> </w:t>
       </w:r>
-      <w:proofErr w:type="spellStart"/>
       <w:r>
         <w:rPr>
           <w:rFonts w:ascii="Consolas" w:eastAsia="Times New Roman" w:hAnsi="Consolas" w:cs="Times New Roman"/>
@@ -20002,7 +20580,6 @@
         </w:rPr>
         <w:t>A_d</w:t>
       </w:r>
-      <w:proofErr w:type="spellEnd"/>
       <w:r>
         <w:rPr>
           <w:rFonts w:ascii="Consolas" w:eastAsia="Times New Roman" w:hAnsi="Consolas" w:cs="Times New Roman"/>
@@ -20157,7 +20734,6 @@
         </w:rPr>
         <w:t>-</w:t>
       </w:r>
-      <w:proofErr w:type="spellStart"/>
       <w:r>
         <w:rPr>
           <w:rFonts w:ascii="Consolas" w:eastAsia="Times New Roman" w:hAnsi="Consolas" w:cs="Times New Roman"/>
@@ -20168,7 +20744,6 @@
         </w:rPr>
         <w:t>A_c_W</w:t>
       </w:r>
-      <w:proofErr w:type="spellEnd"/>
       <w:r>
         <w:rPr>
           <w:rFonts w:ascii="Consolas" w:eastAsia="Times New Roman" w:hAnsi="Consolas" w:cs="Times New Roman"/>
@@ -20199,7 +20774,6 @@
         </w:rPr>
         <w:t xml:space="preserve"> </w:t>
       </w:r>
-      <w:proofErr w:type="spellStart"/>
       <w:r>
         <w:rPr>
           <w:rFonts w:ascii="Consolas" w:eastAsia="Times New Roman" w:hAnsi="Consolas" w:cs="Times New Roman"/>
@@ -20210,7 +20784,6 @@
         </w:rPr>
         <w:t>A_d</w:t>
       </w:r>
-      <w:proofErr w:type="spellEnd"/>
       <w:r>
         <w:rPr>
           <w:rFonts w:ascii="Consolas" w:eastAsia="Times New Roman" w:hAnsi="Consolas" w:cs="Times New Roman"/>
@@ -20353,7 +20926,6 @@
         </w:rPr>
         <w:t>-</w:t>
       </w:r>
-      <w:proofErr w:type="spellStart"/>
       <w:r>
         <w:rPr>
           <w:rFonts w:ascii="Consolas" w:eastAsia="Times New Roman" w:hAnsi="Consolas" w:cs="Times New Roman"/>
@@ -20364,7 +20936,6 @@
         </w:rPr>
         <w:t>A_c_W</w:t>
       </w:r>
-      <w:proofErr w:type="spellEnd"/>
       <w:r>
         <w:rPr>
           <w:rFonts w:ascii="Consolas" w:eastAsia="Times New Roman" w:hAnsi="Consolas" w:cs="Times New Roman"/>
@@ -20395,7 +20966,6 @@
         </w:rPr>
         <w:t xml:space="preserve"> </w:t>
       </w:r>
-      <w:proofErr w:type="spellStart"/>
       <w:r>
         <w:rPr>
           <w:rFonts w:ascii="Consolas" w:eastAsia="Times New Roman" w:hAnsi="Consolas" w:cs="Times New Roman"/>
@@ -20406,7 +20976,6 @@
         </w:rPr>
         <w:t>A_d</w:t>
       </w:r>
-      <w:proofErr w:type="spellEnd"/>
     </w:p>
     <w:p>
       <w:pPr>
@@ -20471,7 +21040,6 @@
         </w:rPr>
         <w:t xml:space="preserve">  </w:t>
       </w:r>
-      <w:proofErr w:type="spellStart"/>
       <w:r>
         <w:rPr>
           <w:rFonts w:ascii="Consolas" w:eastAsia="Times New Roman" w:hAnsi="Consolas" w:cs="Times New Roman"/>
@@ -20482,7 +21050,6 @@
         </w:rPr>
         <w:t>A_c_E</w:t>
       </w:r>
-      <w:proofErr w:type="spellEnd"/>
       <w:r>
         <w:rPr>
           <w:rFonts w:ascii="Consolas" w:eastAsia="Times New Roman" w:hAnsi="Consolas" w:cs="Times New Roman"/>
@@ -20513,7 +21080,6 @@
         </w:rPr>
         <w:t xml:space="preserve"> </w:t>
       </w:r>
-      <w:proofErr w:type="spellStart"/>
       <w:r>
         <w:rPr>
           <w:rFonts w:ascii="Consolas" w:eastAsia="Times New Roman" w:hAnsi="Consolas" w:cs="Times New Roman"/>
@@ -20524,7 +21090,6 @@
         </w:rPr>
         <w:t>A_d</w:t>
       </w:r>
-      <w:proofErr w:type="spellEnd"/>
     </w:p>
     <w:p>
       <w:pPr>
@@ -20752,7 +21317,6 @@
         </w:rPr>
         <w:t xml:space="preserve"> </w:t>
       </w:r>
-      <w:proofErr w:type="spellStart"/>
       <w:r>
         <w:rPr>
           <w:rFonts w:ascii="Consolas" w:eastAsia="Times New Roman" w:hAnsi="Consolas" w:cs="Times New Roman"/>
@@ -20763,7 +21327,6 @@
         </w:rPr>
         <w:t>i</w:t>
       </w:r>
-      <w:proofErr w:type="spellEnd"/>
       <w:r>
         <w:rPr>
           <w:rFonts w:ascii="Consolas" w:eastAsia="Times New Roman" w:hAnsi="Consolas" w:cs="Times New Roman"/>
@@ -20918,7 +21481,6 @@
         </w:rPr>
         <w:t>[</w:t>
       </w:r>
-      <w:proofErr w:type="spellStart"/>
       <w:r>
         <w:rPr>
           <w:rFonts w:ascii="Consolas" w:eastAsia="Times New Roman" w:hAnsi="Consolas" w:cs="Times New Roman"/>
@@ -20929,7 +21491,6 @@
         </w:rPr>
         <w:t>i</w:t>
       </w:r>
-      <w:proofErr w:type="spellEnd"/>
       <w:r>
         <w:rPr>
           <w:rFonts w:ascii="Consolas" w:eastAsia="Times New Roman" w:hAnsi="Consolas" w:cs="Times New Roman"/>
@@ -21054,7 +21615,6 @@
         </w:rPr>
         <w:t>[</w:t>
       </w:r>
-      <w:proofErr w:type="spellStart"/>
       <w:r>
         <w:rPr>
           <w:rFonts w:ascii="Consolas" w:eastAsia="Times New Roman" w:hAnsi="Consolas" w:cs="Times New Roman"/>
@@ -21065,7 +21625,6 @@
         </w:rPr>
         <w:t>i</w:t>
       </w:r>
-      <w:proofErr w:type="spellEnd"/>
       <w:r>
         <w:rPr>
           <w:rFonts w:ascii="Consolas" w:eastAsia="Times New Roman" w:hAnsi="Consolas" w:cs="Times New Roman"/>
@@ -21076,7 +21635,6 @@
         </w:rPr>
         <w:t xml:space="preserve">, </w:t>
       </w:r>
-      <w:proofErr w:type="spellStart"/>
       <w:r>
         <w:rPr>
           <w:rFonts w:ascii="Consolas" w:eastAsia="Times New Roman" w:hAnsi="Consolas" w:cs="Times New Roman"/>
@@ -21087,7 +21645,6 @@
         </w:rPr>
         <w:t>i</w:t>
       </w:r>
-      <w:proofErr w:type="spellEnd"/>
       <w:r>
         <w:rPr>
           <w:rFonts w:ascii="Consolas" w:eastAsia="Times New Roman" w:hAnsi="Consolas" w:cs="Times New Roman"/>
@@ -21172,7 +21729,6 @@
         </w:rPr>
         <w:t>[</w:t>
       </w:r>
-      <w:proofErr w:type="spellStart"/>
       <w:r>
         <w:rPr>
           <w:rFonts w:ascii="Consolas" w:eastAsia="Times New Roman" w:hAnsi="Consolas" w:cs="Times New Roman"/>
@@ -21183,7 +21739,6 @@
         </w:rPr>
         <w:t>i</w:t>
       </w:r>
-      <w:proofErr w:type="spellEnd"/>
       <w:r>
         <w:rPr>
           <w:rFonts w:ascii="Consolas" w:eastAsia="Times New Roman" w:hAnsi="Consolas" w:cs="Times New Roman"/>
@@ -21376,7 +21931,6 @@
         </w:rPr>
         <w:t xml:space="preserve"> </w:t>
       </w:r>
-      <w:proofErr w:type="spellStart"/>
       <w:r>
         <w:rPr>
           <w:rFonts w:ascii="Consolas" w:eastAsia="Times New Roman" w:hAnsi="Consolas" w:cs="Times New Roman"/>
@@ -21427,7 +21981,6 @@
         </w:rPr>
         <w:t>solve</w:t>
       </w:r>
-      <w:proofErr w:type="spellEnd"/>
       <w:r>
         <w:rPr>
           <w:rFonts w:ascii="Consolas" w:eastAsia="Times New Roman" w:hAnsi="Consolas" w:cs="Times New Roman"/>
@@ -21542,7 +22095,6 @@
         </w:rPr>
         <w:t xml:space="preserve"> </w:t>
       </w:r>
-      <w:proofErr w:type="spellStart"/>
       <w:r>
         <w:rPr>
           <w:rFonts w:ascii="Consolas" w:eastAsia="Times New Roman" w:hAnsi="Consolas" w:cs="Times New Roman"/>
@@ -21573,7 +22125,6 @@
         </w:rPr>
         <w:t>linspace</w:t>
       </w:r>
-      <w:proofErr w:type="spellEnd"/>
       <w:r>
         <w:rPr>
           <w:rFonts w:ascii="Consolas" w:eastAsia="Times New Roman" w:hAnsi="Consolas" w:cs="Times New Roman"/>
@@ -21880,7 +22431,6 @@
         </w:rPr>
         <w:t xml:space="preserve"> </w:t>
       </w:r>
-      <w:proofErr w:type="spellStart"/>
       <w:r>
         <w:rPr>
           <w:rFonts w:ascii="Consolas" w:eastAsia="Times New Roman" w:hAnsi="Consolas" w:cs="Times New Roman"/>
@@ -21891,7 +22441,6 @@
         </w:rPr>
         <w:t>exact_solution</w:t>
       </w:r>
-      <w:proofErr w:type="spellEnd"/>
       <w:r>
         <w:rPr>
           <w:rFonts w:ascii="Consolas" w:eastAsia="Times New Roman" w:hAnsi="Consolas" w:cs="Times New Roman"/>
@@ -21986,7 +22535,6 @@
         </w:rPr>
         <w:t xml:space="preserve"> (</w:t>
       </w:r>
-      <w:proofErr w:type="spellStart"/>
       <w:r>
         <w:rPr>
           <w:rFonts w:ascii="Consolas" w:eastAsia="Times New Roman" w:hAnsi="Consolas" w:cs="Times New Roman"/>
@@ -22017,7 +22565,6 @@
         </w:rPr>
         <w:t>exp</w:t>
       </w:r>
-      <w:proofErr w:type="spellEnd"/>
       <w:r>
         <w:rPr>
           <w:rFonts w:ascii="Consolas" w:eastAsia="Times New Roman" w:hAnsi="Consolas" w:cs="Times New Roman"/>
@@ -22148,7 +22695,6 @@
         </w:rPr>
         <w:t xml:space="preserve"> (</w:t>
       </w:r>
-      <w:proofErr w:type="spellStart"/>
       <w:r>
         <w:rPr>
           <w:rFonts w:ascii="Consolas" w:eastAsia="Times New Roman" w:hAnsi="Consolas" w:cs="Times New Roman"/>
@@ -22179,7 +22725,6 @@
         </w:rPr>
         <w:t>exp</w:t>
       </w:r>
-      <w:proofErr w:type="spellEnd"/>
       <w:r>
         <w:rPr>
           <w:rFonts w:ascii="Consolas" w:eastAsia="Times New Roman" w:hAnsi="Consolas" w:cs="Times New Roman"/>
@@ -22298,7 +22843,6 @@
         </w:rPr>
         <w:t xml:space="preserve"> </w:t>
       </w:r>
-      <w:proofErr w:type="spellStart"/>
       <w:r>
         <w:rPr>
           <w:rFonts w:ascii="Consolas" w:eastAsia="Times New Roman" w:hAnsi="Consolas" w:cs="Times New Roman"/>
@@ -22309,7 +22853,6 @@
         </w:rPr>
         <w:t>plot_solutions</w:t>
       </w:r>
-      <w:proofErr w:type="spellEnd"/>
       <w:r>
         <w:rPr>
           <w:rFonts w:ascii="Consolas" w:eastAsia="Times New Roman" w:hAnsi="Consolas" w:cs="Times New Roman"/>
@@ -22572,7 +23115,6 @@
         </w:rPr>
         <w:t xml:space="preserve">    </w:t>
       </w:r>
-      <w:proofErr w:type="spellStart"/>
       <w:r>
         <w:rPr>
           <w:rFonts w:ascii="Consolas" w:eastAsia="Times New Roman" w:hAnsi="Consolas" w:cs="Times New Roman"/>
@@ -22603,7 +23145,6 @@
         </w:rPr>
         <w:t>figure</w:t>
       </w:r>
-      <w:proofErr w:type="spellEnd"/>
       <w:r>
         <w:rPr>
           <w:rFonts w:ascii="Consolas" w:eastAsia="Times New Roman" w:hAnsi="Consolas" w:cs="Times New Roman"/>
@@ -22614,7 +23155,6 @@
         </w:rPr>
         <w:t>(</w:t>
       </w:r>
-      <w:proofErr w:type="spellStart"/>
       <w:r>
         <w:rPr>
           <w:rFonts w:ascii="Consolas" w:eastAsia="Times New Roman" w:hAnsi="Consolas" w:cs="Times New Roman"/>
@@ -22625,7 +23165,6 @@
         </w:rPr>
         <w:t>figsize</w:t>
       </w:r>
-      <w:proofErr w:type="spellEnd"/>
       <w:r>
         <w:rPr>
           <w:rFonts w:ascii="Consolas" w:eastAsia="Times New Roman" w:hAnsi="Consolas" w:cs="Times New Roman"/>
@@ -22730,7 +23269,6 @@
         </w:rPr>
         <w:t xml:space="preserve"> </w:t>
       </w:r>
-      <w:proofErr w:type="spellStart"/>
       <w:r>
         <w:rPr>
           <w:rFonts w:ascii="Consolas" w:eastAsia="Times New Roman" w:hAnsi="Consolas" w:cs="Times New Roman"/>
@@ -22741,7 +23279,6 @@
         </w:rPr>
         <w:t>i</w:t>
       </w:r>
-      <w:proofErr w:type="spellEnd"/>
       <w:r>
         <w:rPr>
           <w:rFonts w:ascii="Consolas" w:eastAsia="Times New Roman" w:hAnsi="Consolas" w:cs="Times New Roman"/>
@@ -22896,7 +23433,6 @@
         </w:rPr>
         <w:t xml:space="preserve">        </w:t>
       </w:r>
-      <w:proofErr w:type="spellStart"/>
       <w:r>
         <w:rPr>
           <w:rFonts w:ascii="Consolas" w:eastAsia="Times New Roman" w:hAnsi="Consolas" w:cs="Times New Roman"/>
@@ -22907,7 +23443,6 @@
         </w:rPr>
         <w:t>x_linear</w:t>
       </w:r>
-      <w:proofErr w:type="spellEnd"/>
       <w:r>
         <w:rPr>
           <w:rFonts w:ascii="Consolas" w:eastAsia="Times New Roman" w:hAnsi="Consolas" w:cs="Times New Roman"/>
@@ -22918,7 +23453,6 @@
         </w:rPr>
         <w:t xml:space="preserve">, </w:t>
       </w:r>
-      <w:proofErr w:type="spellStart"/>
       <w:r>
         <w:rPr>
           <w:rFonts w:ascii="Consolas" w:eastAsia="Times New Roman" w:hAnsi="Consolas" w:cs="Times New Roman"/>
@@ -22929,7 +23463,6 @@
         </w:rPr>
         <w:t>phi_linear</w:t>
       </w:r>
-      <w:proofErr w:type="spellEnd"/>
       <w:r>
         <w:rPr>
           <w:rFonts w:ascii="Consolas" w:eastAsia="Times New Roman" w:hAnsi="Consolas" w:cs="Times New Roman"/>
@@ -22960,7 +23493,6 @@
         </w:rPr>
         <w:t xml:space="preserve"> </w:t>
       </w:r>
-      <w:proofErr w:type="spellStart"/>
       <w:r>
         <w:rPr>
           <w:rFonts w:ascii="Consolas" w:eastAsia="Times New Roman" w:hAnsi="Consolas" w:cs="Times New Roman"/>
@@ -22971,7 +23503,6 @@
         </w:rPr>
         <w:t>solve_fvm</w:t>
       </w:r>
-      <w:proofErr w:type="spellEnd"/>
       <w:r>
         <w:rPr>
           <w:rFonts w:ascii="Consolas" w:eastAsia="Times New Roman" w:hAnsi="Consolas" w:cs="Times New Roman"/>
@@ -23066,7 +23597,6 @@
         </w:rPr>
         <w:t xml:space="preserve">        </w:t>
       </w:r>
-      <w:proofErr w:type="spellStart"/>
       <w:r>
         <w:rPr>
           <w:rFonts w:ascii="Consolas" w:eastAsia="Times New Roman" w:hAnsi="Consolas" w:cs="Times New Roman"/>
@@ -23077,7 +23607,6 @@
         </w:rPr>
         <w:t>x_upwind</w:t>
       </w:r>
-      <w:proofErr w:type="spellEnd"/>
       <w:r>
         <w:rPr>
           <w:rFonts w:ascii="Consolas" w:eastAsia="Times New Roman" w:hAnsi="Consolas" w:cs="Times New Roman"/>
@@ -23088,7 +23617,6 @@
         </w:rPr>
         <w:t xml:space="preserve">, </w:t>
       </w:r>
-      <w:proofErr w:type="spellStart"/>
       <w:r>
         <w:rPr>
           <w:rFonts w:ascii="Consolas" w:eastAsia="Times New Roman" w:hAnsi="Consolas" w:cs="Times New Roman"/>
@@ -23099,7 +23627,6 @@
         </w:rPr>
         <w:t>phi_upwind</w:t>
       </w:r>
-      <w:proofErr w:type="spellEnd"/>
       <w:r>
         <w:rPr>
           <w:rFonts w:ascii="Consolas" w:eastAsia="Times New Roman" w:hAnsi="Consolas" w:cs="Times New Roman"/>
@@ -23130,7 +23657,6 @@
         </w:rPr>
         <w:t xml:space="preserve"> </w:t>
       </w:r>
-      <w:proofErr w:type="spellStart"/>
       <w:r>
         <w:rPr>
           <w:rFonts w:ascii="Consolas" w:eastAsia="Times New Roman" w:hAnsi="Consolas" w:cs="Times New Roman"/>
@@ -23141,7 +23667,6 @@
         </w:rPr>
         <w:t>solve_fvm</w:t>
       </w:r>
-      <w:proofErr w:type="spellEnd"/>
       <w:r>
         <w:rPr>
           <w:rFonts w:ascii="Consolas" w:eastAsia="Times New Roman" w:hAnsi="Consolas" w:cs="Times New Roman"/>
@@ -23236,7 +23761,6 @@
         </w:rPr>
         <w:t xml:space="preserve">        </w:t>
       </w:r>
-      <w:proofErr w:type="spellStart"/>
       <w:r>
         <w:rPr>
           <w:rFonts w:ascii="Consolas" w:eastAsia="Times New Roman" w:hAnsi="Consolas" w:cs="Times New Roman"/>
@@ -23247,7 +23771,6 @@
         </w:rPr>
         <w:t>x_exact</w:t>
       </w:r>
-      <w:proofErr w:type="spellEnd"/>
       <w:r>
         <w:rPr>
           <w:rFonts w:ascii="Consolas" w:eastAsia="Times New Roman" w:hAnsi="Consolas" w:cs="Times New Roman"/>
@@ -23278,7 +23801,6 @@
         </w:rPr>
         <w:t xml:space="preserve"> </w:t>
       </w:r>
-      <w:proofErr w:type="spellStart"/>
       <w:r>
         <w:rPr>
           <w:rFonts w:ascii="Consolas" w:eastAsia="Times New Roman" w:hAnsi="Consolas" w:cs="Times New Roman"/>
@@ -23309,7 +23831,6 @@
         </w:rPr>
         <w:t>linspace</w:t>
       </w:r>
-      <w:proofErr w:type="spellEnd"/>
       <w:r>
         <w:rPr>
           <w:rFonts w:ascii="Consolas" w:eastAsia="Times New Roman" w:hAnsi="Consolas" w:cs="Times New Roman"/>
@@ -23404,7 +23925,6 @@
         </w:rPr>
         <w:t xml:space="preserve">        </w:t>
       </w:r>
-      <w:proofErr w:type="spellStart"/>
       <w:r>
         <w:rPr>
           <w:rFonts w:ascii="Consolas" w:eastAsia="Times New Roman" w:hAnsi="Consolas" w:cs="Times New Roman"/>
@@ -23415,7 +23935,6 @@
         </w:rPr>
         <w:t>phi_exact</w:t>
       </w:r>
-      <w:proofErr w:type="spellEnd"/>
       <w:r>
         <w:rPr>
           <w:rFonts w:ascii="Consolas" w:eastAsia="Times New Roman" w:hAnsi="Consolas" w:cs="Times New Roman"/>
@@ -23446,7 +23965,6 @@
         </w:rPr>
         <w:t xml:space="preserve"> </w:t>
       </w:r>
-      <w:proofErr w:type="spellStart"/>
       <w:r>
         <w:rPr>
           <w:rFonts w:ascii="Consolas" w:eastAsia="Times New Roman" w:hAnsi="Consolas" w:cs="Times New Roman"/>
@@ -23457,7 +23975,6 @@
         </w:rPr>
         <w:t>exact_solution</w:t>
       </w:r>
-      <w:proofErr w:type="spellEnd"/>
       <w:r>
         <w:rPr>
           <w:rFonts w:ascii="Consolas" w:eastAsia="Times New Roman" w:hAnsi="Consolas" w:cs="Times New Roman"/>
@@ -23468,7 +23985,6 @@
         </w:rPr>
         <w:t>(</w:t>
       </w:r>
-      <w:proofErr w:type="spellStart"/>
       <w:r>
         <w:rPr>
           <w:rFonts w:ascii="Consolas" w:eastAsia="Times New Roman" w:hAnsi="Consolas" w:cs="Times New Roman"/>
@@ -23479,7 +23995,6 @@
         </w:rPr>
         <w:t>x_exact</w:t>
       </w:r>
-      <w:proofErr w:type="spellEnd"/>
       <w:r>
         <w:rPr>
           <w:rFonts w:ascii="Consolas" w:eastAsia="Times New Roman" w:hAnsi="Consolas" w:cs="Times New Roman"/>
@@ -23558,7 +24073,6 @@
         </w:rPr>
         <w:t xml:space="preserve">        </w:t>
       </w:r>
-      <w:proofErr w:type="spellStart"/>
       <w:r>
         <w:rPr>
           <w:rFonts w:ascii="Consolas" w:eastAsia="Times New Roman" w:hAnsi="Consolas" w:cs="Times New Roman"/>
@@ -23589,7 +24103,6 @@
         </w:rPr>
         <w:t>subplot</w:t>
       </w:r>
-      <w:proofErr w:type="spellEnd"/>
       <w:r>
         <w:rPr>
           <w:rFonts w:ascii="Consolas" w:eastAsia="Times New Roman" w:hAnsi="Consolas" w:cs="Times New Roman"/>
@@ -23640,7 +24153,6 @@
         </w:rPr>
         <w:t xml:space="preserve">, </w:t>
       </w:r>
-      <w:proofErr w:type="spellStart"/>
       <w:r>
         <w:rPr>
           <w:rFonts w:ascii="Consolas" w:eastAsia="Times New Roman" w:hAnsi="Consolas" w:cs="Times New Roman"/>
@@ -23651,7 +24163,6 @@
         </w:rPr>
         <w:t>i</w:t>
       </w:r>
-      <w:proofErr w:type="spellEnd"/>
       <w:r>
         <w:rPr>
           <w:rFonts w:ascii="Consolas" w:eastAsia="Times New Roman" w:hAnsi="Consolas" w:cs="Times New Roman"/>
@@ -23686,7 +24197,6 @@
         </w:rPr>
         <w:t xml:space="preserve">        </w:t>
       </w:r>
-      <w:proofErr w:type="spellStart"/>
       <w:r>
         <w:rPr>
           <w:rFonts w:ascii="Consolas" w:eastAsia="Times New Roman" w:hAnsi="Consolas" w:cs="Times New Roman"/>
@@ -23717,7 +24227,6 @@
         </w:rPr>
         <w:t>plot</w:t>
       </w:r>
-      <w:proofErr w:type="spellEnd"/>
       <w:r>
         <w:rPr>
           <w:rFonts w:ascii="Consolas" w:eastAsia="Times New Roman" w:hAnsi="Consolas" w:cs="Times New Roman"/>
@@ -23728,7 +24237,6 @@
         </w:rPr>
         <w:t>(</w:t>
       </w:r>
-      <w:proofErr w:type="spellStart"/>
       <w:r>
         <w:rPr>
           <w:rFonts w:ascii="Consolas" w:eastAsia="Times New Roman" w:hAnsi="Consolas" w:cs="Times New Roman"/>
@@ -23739,7 +24247,6 @@
         </w:rPr>
         <w:t>x_exact</w:t>
       </w:r>
-      <w:proofErr w:type="spellEnd"/>
       <w:r>
         <w:rPr>
           <w:rFonts w:ascii="Consolas" w:eastAsia="Times New Roman" w:hAnsi="Consolas" w:cs="Times New Roman"/>
@@ -23750,7 +24257,6 @@
         </w:rPr>
         <w:t xml:space="preserve">, </w:t>
       </w:r>
-      <w:proofErr w:type="spellStart"/>
       <w:r>
         <w:rPr>
           <w:rFonts w:ascii="Consolas" w:eastAsia="Times New Roman" w:hAnsi="Consolas" w:cs="Times New Roman"/>
@@ -23761,7 +24267,6 @@
         </w:rPr>
         <w:t>phi_exact</w:t>
       </w:r>
-      <w:proofErr w:type="spellEnd"/>
       <w:r>
         <w:rPr>
           <w:rFonts w:ascii="Consolas" w:eastAsia="Times New Roman" w:hAnsi="Consolas" w:cs="Times New Roman"/>
@@ -23896,7 +24401,6 @@
         </w:rPr>
         <w:t xml:space="preserve">        </w:t>
       </w:r>
-      <w:proofErr w:type="spellStart"/>
       <w:r>
         <w:rPr>
           <w:rFonts w:ascii="Consolas" w:eastAsia="Times New Roman" w:hAnsi="Consolas" w:cs="Times New Roman"/>
@@ -23927,7 +24431,6 @@
         </w:rPr>
         <w:t>plot</w:t>
       </w:r>
-      <w:proofErr w:type="spellEnd"/>
       <w:r>
         <w:rPr>
           <w:rFonts w:ascii="Consolas" w:eastAsia="Times New Roman" w:hAnsi="Consolas" w:cs="Times New Roman"/>
@@ -23938,7 +24441,6 @@
         </w:rPr>
         <w:t>(</w:t>
       </w:r>
-      <w:proofErr w:type="spellStart"/>
       <w:r>
         <w:rPr>
           <w:rFonts w:ascii="Consolas" w:eastAsia="Times New Roman" w:hAnsi="Consolas" w:cs="Times New Roman"/>
@@ -23949,7 +24451,6 @@
         </w:rPr>
         <w:t>x_linear</w:t>
       </w:r>
-      <w:proofErr w:type="spellEnd"/>
       <w:r>
         <w:rPr>
           <w:rFonts w:ascii="Consolas" w:eastAsia="Times New Roman" w:hAnsi="Consolas" w:cs="Times New Roman"/>
@@ -23960,7 +24461,6 @@
         </w:rPr>
         <w:t xml:space="preserve">, </w:t>
       </w:r>
-      <w:proofErr w:type="spellStart"/>
       <w:r>
         <w:rPr>
           <w:rFonts w:ascii="Consolas" w:eastAsia="Times New Roman" w:hAnsi="Consolas" w:cs="Times New Roman"/>
@@ -23971,7 +24471,6 @@
         </w:rPr>
         <w:t>phi_linear</w:t>
       </w:r>
-      <w:proofErr w:type="spellEnd"/>
       <w:r>
         <w:rPr>
           <w:rFonts w:ascii="Consolas" w:eastAsia="Times New Roman" w:hAnsi="Consolas" w:cs="Times New Roman"/>
@@ -24106,7 +24605,6 @@
         </w:rPr>
         <w:t xml:space="preserve">        </w:t>
       </w:r>
-      <w:proofErr w:type="spellStart"/>
       <w:r>
         <w:rPr>
           <w:rFonts w:ascii="Consolas" w:eastAsia="Times New Roman" w:hAnsi="Consolas" w:cs="Times New Roman"/>
@@ -24137,7 +24635,6 @@
         </w:rPr>
         <w:t>plot</w:t>
       </w:r>
-      <w:proofErr w:type="spellEnd"/>
       <w:r>
         <w:rPr>
           <w:rFonts w:ascii="Consolas" w:eastAsia="Times New Roman" w:hAnsi="Consolas" w:cs="Times New Roman"/>
@@ -24148,7 +24645,6 @@
         </w:rPr>
         <w:t>(</w:t>
       </w:r>
-      <w:proofErr w:type="spellStart"/>
       <w:r>
         <w:rPr>
           <w:rFonts w:ascii="Consolas" w:eastAsia="Times New Roman" w:hAnsi="Consolas" w:cs="Times New Roman"/>
@@ -24159,7 +24655,6 @@
         </w:rPr>
         <w:t>x_upwind</w:t>
       </w:r>
-      <w:proofErr w:type="spellEnd"/>
       <w:r>
         <w:rPr>
           <w:rFonts w:ascii="Consolas" w:eastAsia="Times New Roman" w:hAnsi="Consolas" w:cs="Times New Roman"/>
@@ -24170,7 +24665,6 @@
         </w:rPr>
         <w:t xml:space="preserve">, </w:t>
       </w:r>
-      <w:proofErr w:type="spellStart"/>
       <w:r>
         <w:rPr>
           <w:rFonts w:ascii="Consolas" w:eastAsia="Times New Roman" w:hAnsi="Consolas" w:cs="Times New Roman"/>
@@ -24181,7 +24675,6 @@
         </w:rPr>
         <w:t>phi_upwind</w:t>
       </w:r>
-      <w:proofErr w:type="spellEnd"/>
       <w:r>
         <w:rPr>
           <w:rFonts w:ascii="Consolas" w:eastAsia="Times New Roman" w:hAnsi="Consolas" w:cs="Times New Roman"/>
@@ -24316,7 +24809,6 @@
         </w:rPr>
         <w:t xml:space="preserve">        </w:t>
       </w:r>
-      <w:proofErr w:type="spellStart"/>
       <w:r>
         <w:rPr>
           <w:rFonts w:ascii="Consolas" w:eastAsia="Times New Roman" w:hAnsi="Consolas" w:cs="Times New Roman"/>
@@ -24347,7 +24839,6 @@
         </w:rPr>
         <w:t>xlabel</w:t>
       </w:r>
-      <w:proofErr w:type="spellEnd"/>
       <w:r>
         <w:rPr>
           <w:rFonts w:ascii="Consolas" w:eastAsia="Times New Roman" w:hAnsi="Consolas" w:cs="Times New Roman"/>
@@ -24402,7 +24893,6 @@
         </w:rPr>
         <w:t xml:space="preserve">        </w:t>
       </w:r>
-      <w:proofErr w:type="spellStart"/>
       <w:r>
         <w:rPr>
           <w:rFonts w:ascii="Consolas" w:eastAsia="Times New Roman" w:hAnsi="Consolas" w:cs="Times New Roman"/>
@@ -24433,7 +24923,6 @@
         </w:rPr>
         <w:t>ylabel</w:t>
       </w:r>
-      <w:proofErr w:type="spellEnd"/>
       <w:r>
         <w:rPr>
           <w:rFonts w:ascii="Consolas" w:eastAsia="Times New Roman" w:hAnsi="Consolas" w:cs="Times New Roman"/>
@@ -24488,7 +24977,6 @@
         </w:rPr>
         <w:t xml:space="preserve">        </w:t>
       </w:r>
-      <w:proofErr w:type="spellStart"/>
       <w:r>
         <w:rPr>
           <w:rFonts w:ascii="Consolas" w:eastAsia="Times New Roman" w:hAnsi="Consolas" w:cs="Times New Roman"/>
@@ -24519,7 +25007,6 @@
         </w:rPr>
         <w:t>title</w:t>
       </w:r>
-      <w:proofErr w:type="spellEnd"/>
       <w:r>
         <w:rPr>
           <w:rFonts w:ascii="Consolas" w:eastAsia="Times New Roman" w:hAnsi="Consolas" w:cs="Times New Roman"/>
@@ -24530,7 +25017,6 @@
         </w:rPr>
         <w:t>(</w:t>
       </w:r>
-      <w:proofErr w:type="spellStart"/>
       <w:r>
         <w:rPr>
           <w:rFonts w:ascii="Consolas" w:eastAsia="Times New Roman" w:hAnsi="Consolas" w:cs="Times New Roman"/>
@@ -24549,18 +25035,7 @@
           <w:szCs w:val="21"/>
           <w:lang w:val="en-US" w:eastAsia="da-DK"/>
         </w:rPr>
-        <w:t>'N</w:t>
-      </w:r>
-      <w:proofErr w:type="spellEnd"/>
-      <w:r>
-        <w:rPr>
-          <w:rFonts w:ascii="Consolas" w:eastAsia="Times New Roman" w:hAnsi="Consolas" w:cs="Times New Roman"/>
-          <w:color w:val="A31515"/>
-          <w:sz w:val="21"/>
-          <w:szCs w:val="21"/>
-          <w:lang w:val="en-US" w:eastAsia="da-DK"/>
-        </w:rPr>
-        <w:t>=</w:t>
+        <w:t>'N=</w:t>
       </w:r>
       <w:r>
         <w:rPr>
@@ -24676,7 +25151,6 @@
         </w:rPr>
         <w:t xml:space="preserve">        </w:t>
       </w:r>
-      <w:proofErr w:type="spellStart"/>
       <w:r>
         <w:rPr>
           <w:rFonts w:ascii="Consolas" w:eastAsia="Times New Roman" w:hAnsi="Consolas" w:cs="Times New Roman"/>
@@ -24707,7 +25181,6 @@
         </w:rPr>
         <w:t>legend</w:t>
       </w:r>
-      <w:proofErr w:type="spellEnd"/>
       <w:r>
         <w:rPr>
           <w:rFonts w:ascii="Consolas" w:eastAsia="Times New Roman" w:hAnsi="Consolas" w:cs="Times New Roman"/>
@@ -24742,7 +25215,6 @@
         </w:rPr>
         <w:t xml:space="preserve">        </w:t>
       </w:r>
-      <w:proofErr w:type="spellStart"/>
       <w:r>
         <w:rPr>
           <w:rFonts w:ascii="Consolas" w:eastAsia="Times New Roman" w:hAnsi="Consolas" w:cs="Times New Roman"/>
@@ -24773,7 +25245,6 @@
         </w:rPr>
         <w:t>grid</w:t>
       </w:r>
-      <w:proofErr w:type="spellEnd"/>
       <w:r>
         <w:rPr>
           <w:rFonts w:ascii="Consolas" w:eastAsia="Times New Roman" w:hAnsi="Consolas" w:cs="Times New Roman"/>
@@ -24804,7 +25275,6 @@
         </w:rPr>
         <w:t xml:space="preserve">, </w:t>
       </w:r>
-      <w:proofErr w:type="spellStart"/>
       <w:r>
         <w:rPr>
           <w:rFonts w:ascii="Consolas" w:eastAsia="Times New Roman" w:hAnsi="Consolas" w:cs="Times New Roman"/>
@@ -24815,7 +25285,6 @@
         </w:rPr>
         <w:t>linestyle</w:t>
       </w:r>
-      <w:proofErr w:type="spellEnd"/>
       <w:r>
         <w:rPr>
           <w:rFonts w:ascii="Consolas" w:eastAsia="Times New Roman" w:hAnsi="Consolas" w:cs="Times New Roman"/>
@@ -24910,7 +25379,6 @@
         </w:rPr>
         <w:t xml:space="preserve">    </w:t>
       </w:r>
-      <w:proofErr w:type="spellStart"/>
       <w:r>
         <w:rPr>
           <w:rFonts w:ascii="Consolas" w:eastAsia="Times New Roman" w:hAnsi="Consolas" w:cs="Times New Roman"/>
@@ -24941,7 +25409,6 @@
         </w:rPr>
         <w:t>tight_layout</w:t>
       </w:r>
-      <w:proofErr w:type="spellEnd"/>
       <w:r>
         <w:rPr>
           <w:rFonts w:ascii="Consolas" w:eastAsia="Times New Roman" w:hAnsi="Consolas" w:cs="Times New Roman"/>
@@ -24976,7 +25443,6 @@
         </w:rPr>
         <w:t xml:space="preserve">    </w:t>
       </w:r>
-      <w:proofErr w:type="spellStart"/>
       <w:r>
         <w:rPr>
           <w:rFonts w:ascii="Consolas" w:eastAsia="Times New Roman" w:hAnsi="Consolas" w:cs="Times New Roman"/>
@@ -25007,7 +25473,6 @@
         </w:rPr>
         <w:t>show</w:t>
       </w:r>
-      <w:proofErr w:type="spellEnd"/>
       <w:r>
         <w:rPr>
           <w:rFonts w:ascii="Consolas" w:eastAsia="Times New Roman" w:hAnsi="Consolas" w:cs="Times New Roman"/>
@@ -25070,7 +25535,6 @@
           <w:lang w:val="en-US" w:eastAsia="da-DK"/>
         </w:rPr>
       </w:pPr>
-      <w:proofErr w:type="spellStart"/>
       <w:r>
         <w:rPr>
           <w:rFonts w:ascii="Consolas" w:eastAsia="Times New Roman" w:hAnsi="Consolas" w:cs="Times New Roman"/>
@@ -25081,7 +25545,6 @@
         </w:rPr>
         <w:t>plot_solutions</w:t>
       </w:r>
-      <w:proofErr w:type="spellEnd"/>
       <w:r>
         <w:rPr>
           <w:rFonts w:ascii="Consolas" w:eastAsia="Times New Roman" w:hAnsi="Consolas" w:cs="Times New Roman"/>
@@ -25345,7 +25808,6 @@
         </w:rPr>
         <w:t xml:space="preserve"> </w:t>
       </w:r>
-      <w:proofErr w:type="spellStart"/>
       <w:r>
         <w:rPr>
           <w:rFonts w:ascii="Consolas" w:eastAsia="Times New Roman" w:hAnsi="Consolas" w:cs="Times New Roman"/>
@@ -25376,7 +25838,6 @@
         </w:rPr>
         <w:t>logspace</w:t>
       </w:r>
-      <w:proofErr w:type="spellEnd"/>
       <w:r>
         <w:rPr>
           <w:rFonts w:ascii="Consolas" w:eastAsia="Times New Roman" w:hAnsi="Consolas" w:cs="Times New Roman"/>
@@ -25447,7 +25908,6 @@
         </w:rPr>
         <w:t xml:space="preserve">, </w:t>
       </w:r>
-      <w:proofErr w:type="spellStart"/>
       <w:r>
         <w:rPr>
           <w:rFonts w:ascii="Consolas" w:eastAsia="Times New Roman" w:hAnsi="Consolas" w:cs="Times New Roman"/>
@@ -25458,7 +25918,6 @@
         </w:rPr>
         <w:t>dtype</w:t>
       </w:r>
-      <w:proofErr w:type="spellEnd"/>
       <w:r>
         <w:rPr>
           <w:rFonts w:ascii="Consolas" w:eastAsia="Times New Roman" w:hAnsi="Consolas" w:cs="Times New Roman"/>
@@ -25587,7 +26046,6 @@
           <w:lang w:val="en-US" w:eastAsia="da-DK"/>
         </w:rPr>
       </w:pPr>
-      <w:proofErr w:type="spellStart"/>
       <w:r>
         <w:rPr>
           <w:rFonts w:ascii="Consolas" w:eastAsia="Times New Roman" w:hAnsi="Consolas" w:cs="Times New Roman"/>
@@ -25598,7 +26056,6 @@
         </w:rPr>
         <w:t>linear_errors</w:t>
       </w:r>
-      <w:proofErr w:type="spellEnd"/>
       <w:r>
         <w:rPr>
           <w:rFonts w:ascii="Consolas" w:eastAsia="Times New Roman" w:hAnsi="Consolas" w:cs="Times New Roman"/>
@@ -25629,7 +26086,6 @@
         </w:rPr>
         <w:t xml:space="preserve"> </w:t>
       </w:r>
-      <w:proofErr w:type="spellStart"/>
       <w:r>
         <w:rPr>
           <w:rFonts w:ascii="Consolas" w:eastAsia="Times New Roman" w:hAnsi="Consolas" w:cs="Times New Roman"/>
@@ -25660,7 +26116,6 @@
         </w:rPr>
         <w:t>empty</w:t>
       </w:r>
-      <w:proofErr w:type="spellEnd"/>
       <w:r>
         <w:rPr>
           <w:rFonts w:ascii="Consolas" w:eastAsia="Times New Roman" w:hAnsi="Consolas" w:cs="Times New Roman"/>
@@ -25671,7 +26126,6 @@
         </w:rPr>
         <w:t>(</w:t>
       </w:r>
-      <w:proofErr w:type="spellStart"/>
       <w:r>
         <w:rPr>
           <w:rFonts w:ascii="Consolas" w:eastAsia="Times New Roman" w:hAnsi="Consolas" w:cs="Times New Roman"/>
@@ -25682,7 +26136,6 @@
         </w:rPr>
         <w:t>len</w:t>
       </w:r>
-      <w:proofErr w:type="spellEnd"/>
       <w:r>
         <w:rPr>
           <w:rFonts w:ascii="Consolas" w:eastAsia="Times New Roman" w:hAnsi="Consolas" w:cs="Times New Roman"/>
@@ -25727,7 +26180,6 @@
           <w:lang w:val="en-US" w:eastAsia="da-DK"/>
         </w:rPr>
       </w:pPr>
-      <w:proofErr w:type="spellStart"/>
       <w:r>
         <w:rPr>
           <w:rFonts w:ascii="Consolas" w:eastAsia="Times New Roman" w:hAnsi="Consolas" w:cs="Times New Roman"/>
@@ -25738,7 +26190,6 @@
         </w:rPr>
         <w:t>upwind_errors</w:t>
       </w:r>
-      <w:proofErr w:type="spellEnd"/>
       <w:r>
         <w:rPr>
           <w:rFonts w:ascii="Consolas" w:eastAsia="Times New Roman" w:hAnsi="Consolas" w:cs="Times New Roman"/>
@@ -25769,7 +26220,6 @@
         </w:rPr>
         <w:t xml:space="preserve"> </w:t>
       </w:r>
-      <w:proofErr w:type="spellStart"/>
       <w:r>
         <w:rPr>
           <w:rFonts w:ascii="Consolas" w:eastAsia="Times New Roman" w:hAnsi="Consolas" w:cs="Times New Roman"/>
@@ -25800,7 +26250,6 @@
         </w:rPr>
         <w:t>empty</w:t>
       </w:r>
-      <w:proofErr w:type="spellEnd"/>
       <w:r>
         <w:rPr>
           <w:rFonts w:ascii="Consolas" w:eastAsia="Times New Roman" w:hAnsi="Consolas" w:cs="Times New Roman"/>
@@ -25811,7 +26260,6 @@
         </w:rPr>
         <w:t>(</w:t>
       </w:r>
-      <w:proofErr w:type="spellStart"/>
       <w:r>
         <w:rPr>
           <w:rFonts w:ascii="Consolas" w:eastAsia="Times New Roman" w:hAnsi="Consolas" w:cs="Times New Roman"/>
@@ -25822,7 +26270,6 @@
         </w:rPr>
         <w:t>len</w:t>
       </w:r>
-      <w:proofErr w:type="spellEnd"/>
       <w:r>
         <w:rPr>
           <w:rFonts w:ascii="Consolas" w:eastAsia="Times New Roman" w:hAnsi="Consolas" w:cs="Times New Roman"/>
@@ -25927,7 +26374,6 @@
         </w:rPr>
         <w:t xml:space="preserve"> </w:t>
       </w:r>
-      <w:proofErr w:type="spellStart"/>
       <w:r>
         <w:rPr>
           <w:rFonts w:ascii="Consolas" w:eastAsia="Times New Roman" w:hAnsi="Consolas" w:cs="Times New Roman"/>
@@ -25958,7 +26404,6 @@
         </w:rPr>
         <w:t>subplots</w:t>
       </w:r>
-      <w:proofErr w:type="spellEnd"/>
       <w:r>
         <w:rPr>
           <w:rFonts w:ascii="Consolas" w:eastAsia="Times New Roman" w:hAnsi="Consolas" w:cs="Times New Roman"/>
@@ -26017,7 +26462,6 @@
         </w:rPr>
         <w:t xml:space="preserve"> </w:t>
       </w:r>
-      <w:proofErr w:type="spellStart"/>
       <w:r>
         <w:rPr>
           <w:rFonts w:ascii="Consolas" w:eastAsia="Times New Roman" w:hAnsi="Consolas" w:cs="Times New Roman"/>
@@ -26028,7 +26472,6 @@
         </w:rPr>
         <w:t>i</w:t>
       </w:r>
-      <w:proofErr w:type="spellEnd"/>
       <w:r>
         <w:rPr>
           <w:rFonts w:ascii="Consolas" w:eastAsia="Times New Roman" w:hAnsi="Consolas" w:cs="Times New Roman"/>
@@ -26143,7 +26586,6 @@
         </w:rPr>
         <w:t xml:space="preserve">    </w:t>
       </w:r>
-      <w:proofErr w:type="spellStart"/>
       <w:r>
         <w:rPr>
           <w:rFonts w:ascii="Consolas" w:eastAsia="Times New Roman" w:hAnsi="Consolas" w:cs="Times New Roman"/>
@@ -26154,7 +26596,6 @@
         </w:rPr>
         <w:t>x_linear</w:t>
       </w:r>
-      <w:proofErr w:type="spellEnd"/>
       <w:r>
         <w:rPr>
           <w:rFonts w:ascii="Consolas" w:eastAsia="Times New Roman" w:hAnsi="Consolas" w:cs="Times New Roman"/>
@@ -26165,7 +26606,6 @@
         </w:rPr>
         <w:t xml:space="preserve">, </w:t>
       </w:r>
-      <w:proofErr w:type="spellStart"/>
       <w:r>
         <w:rPr>
           <w:rFonts w:ascii="Consolas" w:eastAsia="Times New Roman" w:hAnsi="Consolas" w:cs="Times New Roman"/>
@@ -26176,7 +26616,6 @@
         </w:rPr>
         <w:t>phi_linear</w:t>
       </w:r>
-      <w:proofErr w:type="spellEnd"/>
       <w:r>
         <w:rPr>
           <w:rFonts w:ascii="Consolas" w:eastAsia="Times New Roman" w:hAnsi="Consolas" w:cs="Times New Roman"/>
@@ -26207,7 +26646,6 @@
         </w:rPr>
         <w:t xml:space="preserve"> </w:t>
       </w:r>
-      <w:proofErr w:type="spellStart"/>
       <w:r>
         <w:rPr>
           <w:rFonts w:ascii="Consolas" w:eastAsia="Times New Roman" w:hAnsi="Consolas" w:cs="Times New Roman"/>
@@ -26218,7 +26656,6 @@
         </w:rPr>
         <w:t>solve_fvm</w:t>
       </w:r>
-      <w:proofErr w:type="spellEnd"/>
       <w:r>
         <w:rPr>
           <w:rFonts w:ascii="Consolas" w:eastAsia="Times New Roman" w:hAnsi="Consolas" w:cs="Times New Roman"/>
@@ -26313,7 +26750,6 @@
         </w:rPr>
         <w:t xml:space="preserve">    </w:t>
       </w:r>
-      <w:proofErr w:type="spellStart"/>
       <w:r>
         <w:rPr>
           <w:rFonts w:ascii="Consolas" w:eastAsia="Times New Roman" w:hAnsi="Consolas" w:cs="Times New Roman"/>
@@ -26324,7 +26760,6 @@
         </w:rPr>
         <w:t>x_upwind</w:t>
       </w:r>
-      <w:proofErr w:type="spellEnd"/>
       <w:r>
         <w:rPr>
           <w:rFonts w:ascii="Consolas" w:eastAsia="Times New Roman" w:hAnsi="Consolas" w:cs="Times New Roman"/>
@@ -26335,7 +26770,6 @@
         </w:rPr>
         <w:t xml:space="preserve">, </w:t>
       </w:r>
-      <w:proofErr w:type="spellStart"/>
       <w:r>
         <w:rPr>
           <w:rFonts w:ascii="Consolas" w:eastAsia="Times New Roman" w:hAnsi="Consolas" w:cs="Times New Roman"/>
@@ -26346,7 +26780,6 @@
         </w:rPr>
         <w:t>phi_upwind</w:t>
       </w:r>
-      <w:proofErr w:type="spellEnd"/>
       <w:r>
         <w:rPr>
           <w:rFonts w:ascii="Consolas" w:eastAsia="Times New Roman" w:hAnsi="Consolas" w:cs="Times New Roman"/>
@@ -26377,7 +26810,6 @@
         </w:rPr>
         <w:t xml:space="preserve"> </w:t>
       </w:r>
-      <w:proofErr w:type="spellStart"/>
       <w:r>
         <w:rPr>
           <w:rFonts w:ascii="Consolas" w:eastAsia="Times New Roman" w:hAnsi="Consolas" w:cs="Times New Roman"/>
@@ -26388,7 +26820,6 @@
         </w:rPr>
         <w:t>solve_fvm</w:t>
       </w:r>
-      <w:proofErr w:type="spellEnd"/>
       <w:r>
         <w:rPr>
           <w:rFonts w:ascii="Consolas" w:eastAsia="Times New Roman" w:hAnsi="Consolas" w:cs="Times New Roman"/>
@@ -26483,7 +26914,6 @@
         </w:rPr>
         <w:t xml:space="preserve">    </w:t>
       </w:r>
-      <w:proofErr w:type="spellStart"/>
       <w:r>
         <w:rPr>
           <w:rFonts w:ascii="Consolas" w:eastAsia="Times New Roman" w:hAnsi="Consolas" w:cs="Times New Roman"/>
@@ -26494,7 +26924,6 @@
         </w:rPr>
         <w:t>phi_exact</w:t>
       </w:r>
-      <w:proofErr w:type="spellEnd"/>
       <w:r>
         <w:rPr>
           <w:rFonts w:ascii="Consolas" w:eastAsia="Times New Roman" w:hAnsi="Consolas" w:cs="Times New Roman"/>
@@ -26525,7 +26954,6 @@
         </w:rPr>
         <w:t xml:space="preserve"> </w:t>
       </w:r>
-      <w:proofErr w:type="spellStart"/>
       <w:r>
         <w:rPr>
           <w:rFonts w:ascii="Consolas" w:eastAsia="Times New Roman" w:hAnsi="Consolas" w:cs="Times New Roman"/>
@@ -26536,7 +26964,6 @@
         </w:rPr>
         <w:t>exact_solution</w:t>
       </w:r>
-      <w:proofErr w:type="spellEnd"/>
       <w:r>
         <w:rPr>
           <w:rFonts w:ascii="Consolas" w:eastAsia="Times New Roman" w:hAnsi="Consolas" w:cs="Times New Roman"/>
@@ -26547,7 +26974,6 @@
         </w:rPr>
         <w:t>(</w:t>
       </w:r>
-      <w:proofErr w:type="spellStart"/>
       <w:r>
         <w:rPr>
           <w:rFonts w:ascii="Consolas" w:eastAsia="Times New Roman" w:hAnsi="Consolas" w:cs="Times New Roman"/>
@@ -26558,7 +26984,6 @@
         </w:rPr>
         <w:t>x_linear</w:t>
       </w:r>
-      <w:proofErr w:type="spellEnd"/>
       <w:r>
         <w:rPr>
           <w:rFonts w:ascii="Consolas" w:eastAsia="Times New Roman" w:hAnsi="Consolas" w:cs="Times New Roman"/>
@@ -26613,7 +27038,6 @@
         </w:rPr>
         <w:t xml:space="preserve">    </w:t>
       </w:r>
-      <w:proofErr w:type="spellStart"/>
       <w:r>
         <w:rPr>
           <w:rFonts w:ascii="Consolas" w:eastAsia="Times New Roman" w:hAnsi="Consolas" w:cs="Times New Roman"/>
@@ -26624,7 +27048,6 @@
         </w:rPr>
         <w:t>linear_errors</w:t>
       </w:r>
-      <w:proofErr w:type="spellEnd"/>
       <w:r>
         <w:rPr>
           <w:rFonts w:ascii="Consolas" w:eastAsia="Times New Roman" w:hAnsi="Consolas" w:cs="Times New Roman"/>
@@ -26635,7 +27058,6 @@
         </w:rPr>
         <w:t>[</w:t>
       </w:r>
-      <w:proofErr w:type="spellStart"/>
       <w:r>
         <w:rPr>
           <w:rFonts w:ascii="Consolas" w:eastAsia="Times New Roman" w:hAnsi="Consolas" w:cs="Times New Roman"/>
@@ -26646,7 +27068,6 @@
         </w:rPr>
         <w:t>i</w:t>
       </w:r>
-      <w:proofErr w:type="spellEnd"/>
       <w:r>
         <w:rPr>
           <w:rFonts w:ascii="Consolas" w:eastAsia="Times New Roman" w:hAnsi="Consolas" w:cs="Times New Roman"/>
@@ -26677,7 +27098,6 @@
         </w:rPr>
         <w:t xml:space="preserve"> </w:t>
       </w:r>
-      <w:proofErr w:type="spellStart"/>
       <w:r>
         <w:rPr>
           <w:rFonts w:ascii="Consolas" w:eastAsia="Times New Roman" w:hAnsi="Consolas" w:cs="Times New Roman"/>
@@ -26708,7 +27128,6 @@
         </w:rPr>
         <w:t>sum</w:t>
       </w:r>
-      <w:proofErr w:type="spellEnd"/>
       <w:r>
         <w:rPr>
           <w:rFonts w:ascii="Consolas" w:eastAsia="Times New Roman" w:hAnsi="Consolas" w:cs="Times New Roman"/>
@@ -26719,7 +27138,6 @@
         </w:rPr>
         <w:t>(</w:t>
       </w:r>
-      <w:proofErr w:type="spellStart"/>
       <w:r>
         <w:rPr>
           <w:rFonts w:ascii="Consolas" w:eastAsia="Times New Roman" w:hAnsi="Consolas" w:cs="Times New Roman"/>
@@ -26750,7 +27168,6 @@
         </w:rPr>
         <w:t>abs</w:t>
       </w:r>
-      <w:proofErr w:type="spellEnd"/>
       <w:r>
         <w:rPr>
           <w:rFonts w:ascii="Consolas" w:eastAsia="Times New Roman" w:hAnsi="Consolas" w:cs="Times New Roman"/>
@@ -26761,7 +27178,6 @@
         </w:rPr>
         <w:t>(</w:t>
       </w:r>
-      <w:proofErr w:type="spellStart"/>
       <w:r>
         <w:rPr>
           <w:rFonts w:ascii="Consolas" w:eastAsia="Times New Roman" w:hAnsi="Consolas" w:cs="Times New Roman"/>
@@ -26772,7 +27188,6 @@
         </w:rPr>
         <w:t>phi_exact</w:t>
       </w:r>
-      <w:proofErr w:type="spellEnd"/>
       <w:r>
         <w:rPr>
           <w:rFonts w:ascii="Consolas" w:eastAsia="Times New Roman" w:hAnsi="Consolas" w:cs="Times New Roman"/>
@@ -26803,7 +27218,6 @@
         </w:rPr>
         <w:t xml:space="preserve"> </w:t>
       </w:r>
-      <w:proofErr w:type="spellStart"/>
       <w:r>
         <w:rPr>
           <w:rFonts w:ascii="Consolas" w:eastAsia="Times New Roman" w:hAnsi="Consolas" w:cs="Times New Roman"/>
@@ -26814,7 +27228,6 @@
         </w:rPr>
         <w:t>phi_linear</w:t>
       </w:r>
-      <w:proofErr w:type="spellEnd"/>
       <w:r>
         <w:rPr>
           <w:rFonts w:ascii="Consolas" w:eastAsia="Times New Roman" w:hAnsi="Consolas" w:cs="Times New Roman"/>
@@ -26879,7 +27292,6 @@
         </w:rPr>
         <w:t xml:space="preserve">    </w:t>
       </w:r>
-      <w:proofErr w:type="spellStart"/>
       <w:r>
         <w:rPr>
           <w:rFonts w:ascii="Consolas" w:eastAsia="Times New Roman" w:hAnsi="Consolas" w:cs="Times New Roman"/>
@@ -26890,7 +27302,6 @@
         </w:rPr>
         <w:t>upwind_errors</w:t>
       </w:r>
-      <w:proofErr w:type="spellEnd"/>
       <w:r>
         <w:rPr>
           <w:rFonts w:ascii="Consolas" w:eastAsia="Times New Roman" w:hAnsi="Consolas" w:cs="Times New Roman"/>
@@ -26901,7 +27312,6 @@
         </w:rPr>
         <w:t>[</w:t>
       </w:r>
-      <w:proofErr w:type="spellStart"/>
       <w:r>
         <w:rPr>
           <w:rFonts w:ascii="Consolas" w:eastAsia="Times New Roman" w:hAnsi="Consolas" w:cs="Times New Roman"/>
@@ -26912,7 +27322,6 @@
         </w:rPr>
         <w:t>i</w:t>
       </w:r>
-      <w:proofErr w:type="spellEnd"/>
       <w:r>
         <w:rPr>
           <w:rFonts w:ascii="Consolas" w:eastAsia="Times New Roman" w:hAnsi="Consolas" w:cs="Times New Roman"/>
@@ -26943,7 +27352,6 @@
         </w:rPr>
         <w:t xml:space="preserve"> </w:t>
       </w:r>
-      <w:proofErr w:type="spellStart"/>
       <w:r>
         <w:rPr>
           <w:rFonts w:ascii="Consolas" w:eastAsia="Times New Roman" w:hAnsi="Consolas" w:cs="Times New Roman"/>
@@ -26974,7 +27382,6 @@
         </w:rPr>
         <w:t>sum</w:t>
       </w:r>
-      <w:proofErr w:type="spellEnd"/>
       <w:r>
         <w:rPr>
           <w:rFonts w:ascii="Consolas" w:eastAsia="Times New Roman" w:hAnsi="Consolas" w:cs="Times New Roman"/>
@@ -26985,7 +27392,6 @@
         </w:rPr>
         <w:t>(</w:t>
       </w:r>
-      <w:proofErr w:type="spellStart"/>
       <w:r>
         <w:rPr>
           <w:rFonts w:ascii="Consolas" w:eastAsia="Times New Roman" w:hAnsi="Consolas" w:cs="Times New Roman"/>
@@ -27016,7 +27422,6 @@
         </w:rPr>
         <w:t>abs</w:t>
       </w:r>
-      <w:proofErr w:type="spellEnd"/>
       <w:r>
         <w:rPr>
           <w:rFonts w:ascii="Consolas" w:eastAsia="Times New Roman" w:hAnsi="Consolas" w:cs="Times New Roman"/>
@@ -27027,7 +27432,6 @@
         </w:rPr>
         <w:t>(</w:t>
       </w:r>
-      <w:proofErr w:type="spellStart"/>
       <w:r>
         <w:rPr>
           <w:rFonts w:ascii="Consolas" w:eastAsia="Times New Roman" w:hAnsi="Consolas" w:cs="Times New Roman"/>
@@ -27038,7 +27442,6 @@
         </w:rPr>
         <w:t>phi_exact</w:t>
       </w:r>
-      <w:proofErr w:type="spellEnd"/>
       <w:r>
         <w:rPr>
           <w:rFonts w:ascii="Consolas" w:eastAsia="Times New Roman" w:hAnsi="Consolas" w:cs="Times New Roman"/>
@@ -27069,7 +27472,6 @@
         </w:rPr>
         <w:t xml:space="preserve"> </w:t>
       </w:r>
-      <w:proofErr w:type="spellStart"/>
       <w:r>
         <w:rPr>
           <w:rFonts w:ascii="Consolas" w:eastAsia="Times New Roman" w:hAnsi="Consolas" w:cs="Times New Roman"/>
@@ -27080,7 +27482,6 @@
         </w:rPr>
         <w:t>phi_upwind</w:t>
       </w:r>
-      <w:proofErr w:type="spellEnd"/>
       <w:r>
         <w:rPr>
           <w:rFonts w:ascii="Consolas" w:eastAsia="Times New Roman" w:hAnsi="Consolas" w:cs="Times New Roman"/>
@@ -27135,7 +27536,6 @@
           <w:lang w:val="en-US" w:eastAsia="da-DK"/>
         </w:rPr>
       </w:pPr>
-      <w:proofErr w:type="spellStart"/>
       <w:r>
         <w:rPr>
           <w:rFonts w:ascii="Consolas" w:eastAsia="Times New Roman" w:hAnsi="Consolas" w:cs="Times New Roman"/>
@@ -27166,7 +27566,6 @@
         </w:rPr>
         <w:t>set_yscale</w:t>
       </w:r>
-      <w:proofErr w:type="spellEnd"/>
       <w:r>
         <w:rPr>
           <w:rFonts w:ascii="Consolas" w:eastAsia="Times New Roman" w:hAnsi="Consolas" w:cs="Times New Roman"/>
@@ -27211,7 +27610,6 @@
           <w:lang w:val="en-US" w:eastAsia="da-DK"/>
         </w:rPr>
       </w:pPr>
-      <w:proofErr w:type="spellStart"/>
       <w:r>
         <w:rPr>
           <w:rFonts w:ascii="Consolas" w:eastAsia="Times New Roman" w:hAnsi="Consolas" w:cs="Times New Roman"/>
@@ -27242,7 +27640,6 @@
         </w:rPr>
         <w:t>set_xscale</w:t>
       </w:r>
-      <w:proofErr w:type="spellEnd"/>
       <w:r>
         <w:rPr>
           <w:rFonts w:ascii="Consolas" w:eastAsia="Times New Roman" w:hAnsi="Consolas" w:cs="Times New Roman"/>
@@ -27301,7 +27698,6 @@
           <w:lang w:val="en-US" w:eastAsia="da-DK"/>
         </w:rPr>
       </w:pPr>
-      <w:proofErr w:type="spellStart"/>
       <w:r>
         <w:rPr>
           <w:rFonts w:ascii="Consolas" w:eastAsia="Times New Roman" w:hAnsi="Consolas" w:cs="Times New Roman"/>
@@ -27312,7 +27708,6 @@
         </w:rPr>
         <w:t>linear_order_of_discretion_error</w:t>
       </w:r>
-      <w:proofErr w:type="spellEnd"/>
       <w:r>
         <w:rPr>
           <w:rFonts w:ascii="Consolas" w:eastAsia="Times New Roman" w:hAnsi="Consolas" w:cs="Times New Roman"/>
@@ -27343,7 +27738,6 @@
         </w:rPr>
         <w:t xml:space="preserve"> </w:t>
       </w:r>
-      <w:proofErr w:type="spellStart"/>
       <w:r>
         <w:rPr>
           <w:rFonts w:ascii="Consolas" w:eastAsia="Times New Roman" w:hAnsi="Consolas" w:cs="Times New Roman"/>
@@ -27374,7 +27768,6 @@
         </w:rPr>
         <w:t>polyfit</w:t>
       </w:r>
-      <w:proofErr w:type="spellEnd"/>
       <w:r>
         <w:rPr>
           <w:rFonts w:ascii="Consolas" w:eastAsia="Times New Roman" w:hAnsi="Consolas" w:cs="Times New Roman"/>
@@ -27485,7 +27878,6 @@
         </w:rPr>
         <w:t>(</w:t>
       </w:r>
-      <w:proofErr w:type="spellStart"/>
       <w:r>
         <w:rPr>
           <w:rFonts w:ascii="Consolas" w:eastAsia="Times New Roman" w:hAnsi="Consolas" w:cs="Times New Roman"/>
@@ -27496,7 +27888,6 @@
         </w:rPr>
         <w:t>linear_errors</w:t>
       </w:r>
-      <w:proofErr w:type="spellEnd"/>
       <w:r>
         <w:rPr>
           <w:rFonts w:ascii="Consolas" w:eastAsia="Times New Roman" w:hAnsi="Consolas" w:cs="Times New Roman"/>
@@ -27541,7 +27932,6 @@
           <w:lang w:val="en-US" w:eastAsia="da-DK"/>
         </w:rPr>
       </w:pPr>
-      <w:proofErr w:type="spellStart"/>
       <w:r>
         <w:rPr>
           <w:rFonts w:ascii="Consolas" w:eastAsia="Times New Roman" w:hAnsi="Consolas" w:cs="Times New Roman"/>
@@ -27552,7 +27942,6 @@
         </w:rPr>
         <w:t>upwind_order_of_discretion_error</w:t>
       </w:r>
-      <w:proofErr w:type="spellEnd"/>
       <w:r>
         <w:rPr>
           <w:rFonts w:ascii="Consolas" w:eastAsia="Times New Roman" w:hAnsi="Consolas" w:cs="Times New Roman"/>
@@ -27583,7 +27972,6 @@
         </w:rPr>
         <w:t xml:space="preserve"> </w:t>
       </w:r>
-      <w:proofErr w:type="spellStart"/>
       <w:r>
         <w:rPr>
           <w:rFonts w:ascii="Consolas" w:eastAsia="Times New Roman" w:hAnsi="Consolas" w:cs="Times New Roman"/>
@@ -27614,7 +28002,6 @@
         </w:rPr>
         <w:t>polyfit</w:t>
       </w:r>
-      <w:proofErr w:type="spellEnd"/>
       <w:r>
         <w:rPr>
           <w:rFonts w:ascii="Consolas" w:eastAsia="Times New Roman" w:hAnsi="Consolas" w:cs="Times New Roman"/>
@@ -27725,7 +28112,6 @@
         </w:rPr>
         <w:t>(</w:t>
       </w:r>
-      <w:proofErr w:type="spellStart"/>
       <w:r>
         <w:rPr>
           <w:rFonts w:ascii="Consolas" w:eastAsia="Times New Roman" w:hAnsi="Consolas" w:cs="Times New Roman"/>
@@ -27736,7 +28122,6 @@
         </w:rPr>
         <w:t>upwind_errors</w:t>
       </w:r>
-      <w:proofErr w:type="spellEnd"/>
       <w:r>
         <w:rPr>
           <w:rFonts w:ascii="Consolas" w:eastAsia="Times New Roman" w:hAnsi="Consolas" w:cs="Times New Roman"/>
@@ -27795,7 +28180,6 @@
           <w:lang w:val="en-US" w:eastAsia="da-DK"/>
         </w:rPr>
       </w:pPr>
-      <w:proofErr w:type="spellStart"/>
       <w:r>
         <w:rPr>
           <w:rFonts w:ascii="Consolas" w:eastAsia="Times New Roman" w:hAnsi="Consolas" w:cs="Times New Roman"/>
@@ -27826,7 +28210,6 @@
         </w:rPr>
         <w:t>plot</w:t>
       </w:r>
-      <w:proofErr w:type="spellEnd"/>
       <w:r>
         <w:rPr>
           <w:rFonts w:ascii="Consolas" w:eastAsia="Times New Roman" w:hAnsi="Consolas" w:cs="Times New Roman"/>
@@ -28197,7 +28580,6 @@
         </w:rPr>
         <w:t xml:space="preserve">]], </w:t>
       </w:r>
-      <w:proofErr w:type="spellStart"/>
       <w:r>
         <w:rPr>
           <w:rFonts w:ascii="Consolas" w:eastAsia="Times New Roman" w:hAnsi="Consolas" w:cs="Times New Roman"/>
@@ -28208,7 +28590,6 @@
         </w:rPr>
         <w:t>linear_order_of_discretion_error</w:t>
       </w:r>
-      <w:proofErr w:type="spellEnd"/>
       <w:r>
         <w:rPr>
           <w:rFonts w:ascii="Consolas" w:eastAsia="Times New Roman" w:hAnsi="Consolas" w:cs="Times New Roman"/>
@@ -28263,7 +28644,6 @@
         </w:rPr>
         <w:t>=</w:t>
       </w:r>
-      <w:proofErr w:type="spellStart"/>
       <w:r>
         <w:rPr>
           <w:rFonts w:ascii="Consolas" w:eastAsia="Times New Roman" w:hAnsi="Consolas" w:cs="Times New Roman"/>
@@ -28282,18 +28662,7 @@
           <w:szCs w:val="21"/>
           <w:lang w:val="en-US" w:eastAsia="da-DK"/>
         </w:rPr>
-        <w:t>'Fit</w:t>
-      </w:r>
-      <w:proofErr w:type="spellEnd"/>
-      <w:r>
-        <w:rPr>
-          <w:rFonts w:ascii="Consolas" w:eastAsia="Times New Roman" w:hAnsi="Consolas" w:cs="Times New Roman"/>
-          <w:color w:val="A31515"/>
-          <w:sz w:val="21"/>
-          <w:szCs w:val="21"/>
-          <w:lang w:val="en-US" w:eastAsia="da-DK"/>
-        </w:rPr>
-        <w:t xml:space="preserve"> line (</w:t>
+        <w:t>'Fit line (</w:t>
       </w:r>
       <w:r>
         <w:rPr>
@@ -28305,7 +28674,6 @@
         </w:rPr>
         <w:t>{</w:t>
       </w:r>
-      <w:proofErr w:type="spellStart"/>
       <w:r>
         <w:rPr>
           <w:rFonts w:ascii="Consolas" w:eastAsia="Times New Roman" w:hAnsi="Consolas" w:cs="Times New Roman"/>
@@ -28316,7 +28684,6 @@
         </w:rPr>
         <w:t>linear_order_of_discretion_error</w:t>
       </w:r>
-      <w:proofErr w:type="spellEnd"/>
       <w:r>
         <w:rPr>
           <w:rFonts w:ascii="Consolas" w:eastAsia="Times New Roman" w:hAnsi="Consolas" w:cs="Times New Roman"/>
@@ -28431,7 +28798,6 @@
           <w:lang w:val="en-US" w:eastAsia="da-DK"/>
         </w:rPr>
       </w:pPr>
-      <w:proofErr w:type="spellStart"/>
       <w:r>
         <w:rPr>
           <w:rFonts w:ascii="Consolas" w:eastAsia="Times New Roman" w:hAnsi="Consolas" w:cs="Times New Roman"/>
@@ -28462,7 +28828,6 @@
         </w:rPr>
         <w:t>plot</w:t>
       </w:r>
-      <w:proofErr w:type="spellEnd"/>
       <w:r>
         <w:rPr>
           <w:rFonts w:ascii="Consolas" w:eastAsia="Times New Roman" w:hAnsi="Consolas" w:cs="Times New Roman"/>
@@ -28833,7 +29198,6 @@
         </w:rPr>
         <w:t xml:space="preserve">]], </w:t>
       </w:r>
-      <w:proofErr w:type="spellStart"/>
       <w:r>
         <w:rPr>
           <w:rFonts w:ascii="Consolas" w:eastAsia="Times New Roman" w:hAnsi="Consolas" w:cs="Times New Roman"/>
@@ -28844,7 +29208,6 @@
         </w:rPr>
         <w:t>upwind_order_of_discretion_error</w:t>
       </w:r>
-      <w:proofErr w:type="spellEnd"/>
       <w:r>
         <w:rPr>
           <w:rFonts w:ascii="Consolas" w:eastAsia="Times New Roman" w:hAnsi="Consolas" w:cs="Times New Roman"/>
@@ -28899,7 +29262,6 @@
         </w:rPr>
         <w:t>=</w:t>
       </w:r>
-      <w:proofErr w:type="spellStart"/>
       <w:r>
         <w:rPr>
           <w:rFonts w:ascii="Consolas" w:eastAsia="Times New Roman" w:hAnsi="Consolas" w:cs="Times New Roman"/>
@@ -28918,18 +29280,7 @@
           <w:szCs w:val="21"/>
           <w:lang w:val="en-US" w:eastAsia="da-DK"/>
         </w:rPr>
-        <w:t>'Fit</w:t>
-      </w:r>
-      <w:proofErr w:type="spellEnd"/>
-      <w:r>
-        <w:rPr>
-          <w:rFonts w:ascii="Consolas" w:eastAsia="Times New Roman" w:hAnsi="Consolas" w:cs="Times New Roman"/>
-          <w:color w:val="A31515"/>
-          <w:sz w:val="21"/>
-          <w:szCs w:val="21"/>
-          <w:lang w:val="en-US" w:eastAsia="da-DK"/>
-        </w:rPr>
-        <w:t xml:space="preserve"> line (</w:t>
+        <w:t>'Fit line (</w:t>
       </w:r>
       <w:r>
         <w:rPr>
@@ -28941,7 +29292,6 @@
         </w:rPr>
         <w:t>{</w:t>
       </w:r>
-      <w:proofErr w:type="spellStart"/>
       <w:r>
         <w:rPr>
           <w:rFonts w:ascii="Consolas" w:eastAsia="Times New Roman" w:hAnsi="Consolas" w:cs="Times New Roman"/>
@@ -28952,7 +29302,6 @@
         </w:rPr>
         <w:t>upwind_order_of_discretion_error</w:t>
       </w:r>
-      <w:proofErr w:type="spellEnd"/>
       <w:r>
         <w:rPr>
           <w:rFonts w:ascii="Consolas" w:eastAsia="Times New Roman" w:hAnsi="Consolas" w:cs="Times New Roman"/>
@@ -29067,7 +29416,6 @@
           <w:lang w:val="en-US" w:eastAsia="da-DK"/>
         </w:rPr>
       </w:pPr>
-      <w:proofErr w:type="spellStart"/>
       <w:r>
         <w:rPr>
           <w:rFonts w:ascii="Consolas" w:eastAsia="Times New Roman" w:hAnsi="Consolas" w:cs="Times New Roman"/>
@@ -29098,7 +29446,6 @@
         </w:rPr>
         <w:t>scatter</w:t>
       </w:r>
-      <w:proofErr w:type="spellEnd"/>
       <w:r>
         <w:rPr>
           <w:rFonts w:ascii="Consolas" w:eastAsia="Times New Roman" w:hAnsi="Consolas" w:cs="Times New Roman"/>
@@ -29129,7 +29476,6 @@
         </w:rPr>
         <w:t xml:space="preserve">, </w:t>
       </w:r>
-      <w:proofErr w:type="spellStart"/>
       <w:r>
         <w:rPr>
           <w:rFonts w:ascii="Consolas" w:eastAsia="Times New Roman" w:hAnsi="Consolas" w:cs="Times New Roman"/>
@@ -29140,7 +29486,6 @@
         </w:rPr>
         <w:t>linear_errors</w:t>
       </w:r>
-      <w:proofErr w:type="spellEnd"/>
       <w:r>
         <w:rPr>
           <w:rFonts w:ascii="Consolas" w:eastAsia="Times New Roman" w:hAnsi="Consolas" w:cs="Times New Roman"/>
@@ -29205,7 +29550,6 @@
           <w:lang w:val="en-US" w:eastAsia="da-DK"/>
         </w:rPr>
       </w:pPr>
-      <w:proofErr w:type="spellStart"/>
       <w:r>
         <w:rPr>
           <w:rFonts w:ascii="Consolas" w:eastAsia="Times New Roman" w:hAnsi="Consolas" w:cs="Times New Roman"/>
@@ -29236,7 +29580,6 @@
         </w:rPr>
         <w:t>scatter</w:t>
       </w:r>
-      <w:proofErr w:type="spellEnd"/>
       <w:r>
         <w:rPr>
           <w:rFonts w:ascii="Consolas" w:eastAsia="Times New Roman" w:hAnsi="Consolas" w:cs="Times New Roman"/>
@@ -29267,7 +29610,6 @@
         </w:rPr>
         <w:t xml:space="preserve">, </w:t>
       </w:r>
-      <w:proofErr w:type="spellStart"/>
       <w:r>
         <w:rPr>
           <w:rFonts w:ascii="Consolas" w:eastAsia="Times New Roman" w:hAnsi="Consolas" w:cs="Times New Roman"/>
@@ -29278,7 +29620,6 @@
         </w:rPr>
         <w:t>upwind_errors</w:t>
       </w:r>
-      <w:proofErr w:type="spellEnd"/>
       <w:r>
         <w:rPr>
           <w:rFonts w:ascii="Consolas" w:eastAsia="Times New Roman" w:hAnsi="Consolas" w:cs="Times New Roman"/>
@@ -29343,7 +29684,6 @@
           <w:lang w:val="da-DK" w:eastAsia="da-DK"/>
         </w:rPr>
       </w:pPr>
-      <w:proofErr w:type="spellStart"/>
       <w:r>
         <w:rPr>
           <w:rFonts w:ascii="Consolas" w:eastAsia="Times New Roman" w:hAnsi="Consolas" w:cs="Times New Roman"/>
@@ -29374,7 +29714,6 @@
         </w:rPr>
         <w:t>grid</w:t>
       </w:r>
-      <w:proofErr w:type="spellEnd"/>
       <w:r>
         <w:rPr>
           <w:rFonts w:ascii="Consolas" w:eastAsia="Times New Roman" w:hAnsi="Consolas" w:cs="Times New Roman"/>
@@ -29399,7 +29738,6 @@
           <w:lang w:val="da-DK" w:eastAsia="da-DK"/>
         </w:rPr>
       </w:pPr>
-      <w:proofErr w:type="spellStart"/>
       <w:r>
         <w:rPr>
           <w:rFonts w:ascii="Consolas" w:eastAsia="Times New Roman" w:hAnsi="Consolas" w:cs="Times New Roman"/>
@@ -29430,7 +29768,6 @@
         </w:rPr>
         <w:t>legend</w:t>
       </w:r>
-      <w:proofErr w:type="spellEnd"/>
       <w:r>
         <w:rPr>
           <w:rFonts w:ascii="Consolas" w:eastAsia="Times New Roman" w:hAnsi="Consolas" w:cs="Times New Roman"/>
@@ -29455,7 +29792,6 @@
           <w:lang w:val="da-DK" w:eastAsia="da-DK"/>
         </w:rPr>
       </w:pPr>
-      <w:proofErr w:type="spellStart"/>
       <w:r>
         <w:rPr>
           <w:rFonts w:ascii="Consolas" w:eastAsia="Times New Roman" w:hAnsi="Consolas" w:cs="Times New Roman"/>
@@ -29486,7 +29822,6 @@
         </w:rPr>
         <w:t>set_xlabel</w:t>
       </w:r>
-      <w:proofErr w:type="spellEnd"/>
       <w:r>
         <w:rPr>
           <w:rFonts w:ascii="Consolas" w:eastAsia="Times New Roman" w:hAnsi="Consolas" w:cs="Times New Roman"/>
@@ -29505,29 +29840,7 @@
           <w:szCs w:val="21"/>
           <w:lang w:val="da-DK" w:eastAsia="da-DK"/>
         </w:rPr>
-        <w:t xml:space="preserve">'Grid </w:t>
-      </w:r>
-      <w:proofErr w:type="spellStart"/>
-      <w:r>
-        <w:rPr>
-          <w:rFonts w:ascii="Consolas" w:eastAsia="Times New Roman" w:hAnsi="Consolas" w:cs="Times New Roman"/>
-          <w:color w:val="A31515"/>
-          <w:sz w:val="21"/>
-          <w:szCs w:val="21"/>
-          <w:lang w:val="da-DK" w:eastAsia="da-DK"/>
-        </w:rPr>
-        <w:t>size</w:t>
-      </w:r>
-      <w:proofErr w:type="spellEnd"/>
-      <w:r>
-        <w:rPr>
-          <w:rFonts w:ascii="Consolas" w:eastAsia="Times New Roman" w:hAnsi="Consolas" w:cs="Times New Roman"/>
-          <w:color w:val="A31515"/>
-          <w:sz w:val="21"/>
-          <w:szCs w:val="21"/>
-          <w:lang w:val="da-DK" w:eastAsia="da-DK"/>
-        </w:rPr>
-        <w:t xml:space="preserve"> [m]'</w:t>
+        <w:t>'Grid size [m]'</w:t>
       </w:r>
       <w:r>
         <w:rPr>
@@ -29553,7 +29866,6 @@
           <w:lang w:val="da-DK" w:eastAsia="da-DK"/>
         </w:rPr>
       </w:pPr>
-      <w:proofErr w:type="spellStart"/>
       <w:r>
         <w:rPr>
           <w:rFonts w:ascii="Consolas" w:eastAsia="Times New Roman" w:hAnsi="Consolas" w:cs="Times New Roman"/>
@@ -29584,7 +29896,6 @@
         </w:rPr>
         <w:t>set_ylabel</w:t>
       </w:r>
-      <w:proofErr w:type="spellEnd"/>
       <w:r>
         <w:rPr>
           <w:rFonts w:ascii="Consolas" w:eastAsia="Times New Roman" w:hAnsi="Consolas" w:cs="Times New Roman"/>
@@ -29603,51 +29914,7 @@
           <w:szCs w:val="21"/>
           <w:lang w:val="da-DK" w:eastAsia="da-DK"/>
         </w:rPr>
-        <w:t>'</w:t>
-      </w:r>
-      <w:proofErr w:type="spellStart"/>
-      <w:r>
-        <w:rPr>
-          <w:rFonts w:ascii="Consolas" w:eastAsia="Times New Roman" w:hAnsi="Consolas" w:cs="Times New Roman"/>
-          <w:color w:val="A31515"/>
-          <w:sz w:val="21"/>
-          <w:szCs w:val="21"/>
-          <w:lang w:val="da-DK" w:eastAsia="da-DK"/>
-        </w:rPr>
-        <w:t>Truncation</w:t>
-      </w:r>
-      <w:proofErr w:type="spellEnd"/>
-      <w:r>
-        <w:rPr>
-          <w:rFonts w:ascii="Consolas" w:eastAsia="Times New Roman" w:hAnsi="Consolas" w:cs="Times New Roman"/>
-          <w:color w:val="A31515"/>
-          <w:sz w:val="21"/>
-          <w:szCs w:val="21"/>
-          <w:lang w:val="da-DK" w:eastAsia="da-DK"/>
-        </w:rPr>
-        <w:t xml:space="preserve"> </w:t>
-      </w:r>
-      <w:proofErr w:type="spellStart"/>
-      <w:r>
-        <w:rPr>
-          <w:rFonts w:ascii="Consolas" w:eastAsia="Times New Roman" w:hAnsi="Consolas" w:cs="Times New Roman"/>
-          <w:color w:val="A31515"/>
-          <w:sz w:val="21"/>
-          <w:szCs w:val="21"/>
-          <w:lang w:val="da-DK" w:eastAsia="da-DK"/>
-        </w:rPr>
-        <w:t>error</w:t>
-      </w:r>
-      <w:proofErr w:type="spellEnd"/>
-      <w:r>
-        <w:rPr>
-          <w:rFonts w:ascii="Consolas" w:eastAsia="Times New Roman" w:hAnsi="Consolas" w:cs="Times New Roman"/>
-          <w:color w:val="A31515"/>
-          <w:sz w:val="21"/>
-          <w:szCs w:val="21"/>
-          <w:lang w:val="da-DK" w:eastAsia="da-DK"/>
-        </w:rPr>
-        <w:t xml:space="preserve"> [-]'</w:t>
+        <w:t>'Truncation error [-]'</w:t>
       </w:r>
       <w:r>
         <w:rPr>
@@ -29673,7 +29940,6 @@
           <w:lang w:val="da-DK" w:eastAsia="da-DK"/>
         </w:rPr>
       </w:pPr>
-      <w:proofErr w:type="spellStart"/>
       <w:r>
         <w:rPr>
           <w:rFonts w:ascii="Consolas" w:eastAsia="Times New Roman" w:hAnsi="Consolas" w:cs="Times New Roman"/>
@@ -29704,7 +29970,6 @@
         </w:rPr>
         <w:t>show</w:t>
       </w:r>
-      <w:proofErr w:type="spellEnd"/>
       <w:r>
         <w:rPr>
           <w:rFonts w:ascii="Consolas" w:eastAsia="Times New Roman" w:hAnsi="Consolas" w:cs="Times New Roman"/>
@@ -29989,7 +30254,7 @@
       <w:rPr>
         <w:noProof/>
       </w:rPr>
-      <w:t>15 February 2025</w:t>
+      <w:t>17 February 2025</w:t>
     </w:r>
     <w:r>
       <w:fldChar w:fldCharType="end"/>
@@ -32112,10 +32377,12 @@
     <w:rsidRoot w:val="00F10B5E"/>
     <w:rsid w:val="001220CA"/>
     <w:rsid w:val="00413C33"/>
+    <w:rsid w:val="00857F62"/>
     <w:rsid w:val="0098005B"/>
     <w:rsid w:val="00B26F20"/>
     <w:rsid w:val="00B46063"/>
     <w:rsid w:val="00C80401"/>
+    <w:rsid w:val="00EB7A81"/>
     <w:rsid w:val="00F10B5E"/>
   </w:rsids>
   <m:mathPr>

</xml_diff>